<commit_message>
Intro-Conclusão.docx com comentários do Leo após sua revisão.
</commit_message>
<xml_diff>
--- a/Dissertação/Intro-Conclusão.docx
+++ b/Dissertação/Intro-Conclusão.docx
@@ -2,8 +2,10 @@
 <file path=word/document.xml><?xml version="1.0" encoding="utf-8"?>
 <w:document xmlns:wpc="http://schemas.microsoft.com/office/word/2010/wordprocessingCanvas" xmlns:mc="http://schemas.openxmlformats.org/markup-compatibility/2006" xmlns:o="urn:schemas-microsoft-com:office:office" xmlns:r="http://schemas.openxmlformats.org/officeDocument/2006/relationships" xmlns:m="http://schemas.openxmlformats.org/officeDocument/2006/math" xmlns:v="urn:schemas-microsoft-com:vml" xmlns:wp14="http://schemas.microsoft.com/office/word/2010/wordprocessingDrawing" xmlns:wp="http://schemas.openxmlformats.org/drawingml/2006/wordprocessingDrawing" xmlns:w10="urn:schemas-microsoft-com:office:word" xmlns:w="http://schemas.openxmlformats.org/wordprocessingml/2006/main" xmlns:w14="http://schemas.microsoft.com/office/word/2010/wordml" xmlns:w15="http://schemas.microsoft.com/office/word/2012/wordml" xmlns:wpg="http://schemas.microsoft.com/office/word/2010/wordprocessingGroup" xmlns:wpi="http://schemas.microsoft.com/office/word/2010/wordprocessingInk" xmlns:wne="http://schemas.microsoft.com/office/word/2006/wordml" xmlns:wps="http://schemas.microsoft.com/office/word/2010/wordprocessingShape" mc:Ignorable="w14 w15 wp14">
   <w:body>
-    <w:bookmarkStart w:id="0" w:name="_Toc394584901" w:displacedByCustomXml="next"/>
-    <w:bookmarkStart w:id="1" w:name="_Ref393357917" w:displacedByCustomXml="next"/>
+    <w:bookmarkStart w:id="0" w:name="_GoBack" w:displacedByCustomXml="next"/>
+    <w:bookmarkEnd w:id="0" w:displacedByCustomXml="next"/>
+    <w:bookmarkStart w:id="1" w:name="_Toc394584901" w:displacedByCustomXml="next"/>
+    <w:bookmarkStart w:id="2" w:name="_Ref393357917" w:displacedByCustomXml="next"/>
     <w:sdt>
       <w:sdtPr>
         <w:rPr>
@@ -45,9 +47,8 @@
             </w:tabs>
             <w:rPr>
               <w:rFonts w:asciiTheme="minorHAnsi" w:eastAsiaTheme="minorEastAsia" w:hAnsiTheme="minorHAnsi"/>
-              <w:noProof/>
               <w:sz w:val="22"/>
-              <w:lang w:eastAsia="pt-BR"/>
+              <w:lang w:val="en-US" w:eastAsia="pt-BR"/>
             </w:rPr>
           </w:pPr>
           <w:r>
@@ -72,56 +73,55 @@
             <w:r>
               <w:rPr>
                 <w:rStyle w:val="Hyperlink"/>
-                <w:noProof/>
                 <w:lang w:val="en-US"/>
               </w:rPr>
               <w:t>Chapter 1 – Introduction</w:t>
             </w:r>
             <w:r>
               <w:rPr>
-                <w:noProof/>
                 <w:webHidden/>
+                <w:lang w:val="en-US"/>
               </w:rPr>
               <w:tab/>
             </w:r>
             <w:r>
               <w:rPr>
-                <w:noProof/>
                 <w:webHidden/>
+                <w:lang w:val="en-US"/>
               </w:rPr>
               <w:fldChar w:fldCharType="begin"/>
             </w:r>
             <w:r>
               <w:rPr>
-                <w:noProof/>
                 <w:webHidden/>
+                <w:lang w:val="en-US"/>
               </w:rPr>
               <w:instrText xml:space="preserve"> PAGEREF _Toc406785189 \h </w:instrText>
             </w:r>
             <w:r>
               <w:rPr>
-                <w:noProof/>
                 <w:webHidden/>
+                <w:lang w:val="en-US"/>
               </w:rPr>
             </w:r>
             <w:r>
               <w:rPr>
-                <w:noProof/>
                 <w:webHidden/>
+                <w:lang w:val="en-US"/>
               </w:rPr>
               <w:fldChar w:fldCharType="separate"/>
             </w:r>
             <w:r>
               <w:rPr>
-                <w:noProof/>
                 <w:webHidden/>
+                <w:lang w:val="en-US"/>
               </w:rPr>
               <w:t>2</w:t>
             </w:r>
             <w:r>
               <w:rPr>
-                <w:noProof/>
                 <w:webHidden/>
+                <w:lang w:val="en-US"/>
               </w:rPr>
               <w:fldChar w:fldCharType="end"/>
             </w:r>
@@ -132,65 +132,63 @@
             <w:pStyle w:val="Sumrio2"/>
             <w:rPr>
               <w:rFonts w:asciiTheme="minorHAnsi" w:eastAsiaTheme="minorEastAsia" w:hAnsiTheme="minorHAnsi"/>
-              <w:noProof/>
               <w:sz w:val="22"/>
-              <w:lang w:eastAsia="pt-BR"/>
+              <w:lang w:val="en-US" w:eastAsia="pt-BR"/>
             </w:rPr>
           </w:pPr>
           <w:hyperlink w:anchor="_Toc406785190" w:history="1">
             <w:r>
               <w:rPr>
                 <w:rStyle w:val="Hyperlink"/>
-                <w:noProof/>
                 <w:lang w:val="en-US"/>
               </w:rPr>
               <w:t>1.1 Motivation</w:t>
             </w:r>
             <w:r>
               <w:rPr>
-                <w:noProof/>
                 <w:webHidden/>
+                <w:lang w:val="en-US"/>
               </w:rPr>
               <w:tab/>
             </w:r>
             <w:r>
               <w:rPr>
-                <w:noProof/>
                 <w:webHidden/>
+                <w:lang w:val="en-US"/>
               </w:rPr>
               <w:fldChar w:fldCharType="begin"/>
             </w:r>
             <w:r>
               <w:rPr>
-                <w:noProof/>
                 <w:webHidden/>
+                <w:lang w:val="en-US"/>
               </w:rPr>
               <w:instrText xml:space="preserve"> PAGEREF _Toc406785190 \h </w:instrText>
             </w:r>
             <w:r>
               <w:rPr>
-                <w:noProof/>
                 <w:webHidden/>
+                <w:lang w:val="en-US"/>
               </w:rPr>
             </w:r>
             <w:r>
               <w:rPr>
-                <w:noProof/>
                 <w:webHidden/>
+                <w:lang w:val="en-US"/>
               </w:rPr>
               <w:fldChar w:fldCharType="separate"/>
             </w:r>
             <w:r>
               <w:rPr>
-                <w:noProof/>
                 <w:webHidden/>
+                <w:lang w:val="en-US"/>
               </w:rPr>
               <w:t>2</w:t>
             </w:r>
             <w:r>
               <w:rPr>
-                <w:noProof/>
                 <w:webHidden/>
+                <w:lang w:val="en-US"/>
               </w:rPr>
               <w:fldChar w:fldCharType="end"/>
             </w:r>
@@ -201,65 +199,63 @@
             <w:pStyle w:val="Sumrio2"/>
             <w:rPr>
               <w:rFonts w:asciiTheme="minorHAnsi" w:eastAsiaTheme="minorEastAsia" w:hAnsiTheme="minorHAnsi"/>
-              <w:noProof/>
               <w:sz w:val="22"/>
-              <w:lang w:eastAsia="pt-BR"/>
+              <w:lang w:val="en-US" w:eastAsia="pt-BR"/>
             </w:rPr>
           </w:pPr>
           <w:hyperlink w:anchor="_Toc406785191" w:history="1">
             <w:r>
               <w:rPr>
                 <w:rStyle w:val="Hyperlink"/>
-                <w:noProof/>
                 <w:lang w:val="en-US"/>
               </w:rPr>
               <w:t>1.2 Goals</w:t>
             </w:r>
             <w:r>
               <w:rPr>
-                <w:noProof/>
                 <w:webHidden/>
+                <w:lang w:val="en-US"/>
               </w:rPr>
               <w:tab/>
             </w:r>
             <w:r>
               <w:rPr>
-                <w:noProof/>
                 <w:webHidden/>
+                <w:lang w:val="en-US"/>
               </w:rPr>
               <w:fldChar w:fldCharType="begin"/>
             </w:r>
             <w:r>
               <w:rPr>
-                <w:noProof/>
                 <w:webHidden/>
+                <w:lang w:val="en-US"/>
               </w:rPr>
               <w:instrText xml:space="preserve"> PAGEREF _Toc406785191 \h </w:instrText>
             </w:r>
             <w:r>
               <w:rPr>
-                <w:noProof/>
                 <w:webHidden/>
+                <w:lang w:val="en-US"/>
               </w:rPr>
             </w:r>
             <w:r>
               <w:rPr>
-                <w:noProof/>
                 <w:webHidden/>
+                <w:lang w:val="en-US"/>
               </w:rPr>
               <w:fldChar w:fldCharType="separate"/>
             </w:r>
             <w:r>
               <w:rPr>
-                <w:noProof/>
                 <w:webHidden/>
+                <w:lang w:val="en-US"/>
               </w:rPr>
               <w:t>4</w:t>
             </w:r>
             <w:r>
               <w:rPr>
-                <w:noProof/>
                 <w:webHidden/>
+                <w:lang w:val="en-US"/>
               </w:rPr>
               <w:fldChar w:fldCharType="end"/>
             </w:r>
@@ -270,65 +266,63 @@
             <w:pStyle w:val="Sumrio2"/>
             <w:rPr>
               <w:rFonts w:asciiTheme="minorHAnsi" w:eastAsiaTheme="minorEastAsia" w:hAnsiTheme="minorHAnsi"/>
-              <w:noProof/>
               <w:sz w:val="22"/>
-              <w:lang w:eastAsia="pt-BR"/>
+              <w:lang w:val="en-US" w:eastAsia="pt-BR"/>
             </w:rPr>
           </w:pPr>
           <w:hyperlink w:anchor="_Toc406785192" w:history="1">
             <w:r>
               <w:rPr>
                 <w:rStyle w:val="Hyperlink"/>
-                <w:noProof/>
                 <w:lang w:val="en-US"/>
               </w:rPr>
               <w:t>1.3 Research Questions</w:t>
             </w:r>
             <w:r>
               <w:rPr>
-                <w:noProof/>
                 <w:webHidden/>
+                <w:lang w:val="en-US"/>
               </w:rPr>
               <w:tab/>
             </w:r>
             <w:r>
               <w:rPr>
-                <w:noProof/>
                 <w:webHidden/>
+                <w:lang w:val="en-US"/>
               </w:rPr>
               <w:fldChar w:fldCharType="begin"/>
             </w:r>
             <w:r>
               <w:rPr>
-                <w:noProof/>
                 <w:webHidden/>
+                <w:lang w:val="en-US"/>
               </w:rPr>
               <w:instrText xml:space="preserve"> PAGEREF _Toc406785192 \h </w:instrText>
             </w:r>
             <w:r>
               <w:rPr>
-                <w:noProof/>
                 <w:webHidden/>
+                <w:lang w:val="en-US"/>
               </w:rPr>
             </w:r>
             <w:r>
               <w:rPr>
-                <w:noProof/>
                 <w:webHidden/>
+                <w:lang w:val="en-US"/>
               </w:rPr>
               <w:fldChar w:fldCharType="separate"/>
             </w:r>
             <w:r>
               <w:rPr>
-                <w:noProof/>
                 <w:webHidden/>
+                <w:lang w:val="en-US"/>
               </w:rPr>
               <w:t>5</w:t>
             </w:r>
             <w:r>
               <w:rPr>
-                <w:noProof/>
                 <w:webHidden/>
+                <w:lang w:val="en-US"/>
               </w:rPr>
               <w:fldChar w:fldCharType="end"/>
             </w:r>
@@ -339,65 +333,63 @@
             <w:pStyle w:val="Sumrio2"/>
             <w:rPr>
               <w:rFonts w:asciiTheme="minorHAnsi" w:eastAsiaTheme="minorEastAsia" w:hAnsiTheme="minorHAnsi"/>
-              <w:noProof/>
               <w:sz w:val="22"/>
-              <w:lang w:eastAsia="pt-BR"/>
+              <w:lang w:val="en-US" w:eastAsia="pt-BR"/>
             </w:rPr>
           </w:pPr>
           <w:hyperlink w:anchor="_Toc406785193" w:history="1">
             <w:r>
               <w:rPr>
                 <w:rStyle w:val="Hyperlink"/>
-                <w:noProof/>
                 <w:lang w:val="en-US"/>
               </w:rPr>
               <w:t>1.4 Contributions</w:t>
             </w:r>
             <w:r>
               <w:rPr>
-                <w:noProof/>
                 <w:webHidden/>
+                <w:lang w:val="en-US"/>
               </w:rPr>
               <w:tab/>
             </w:r>
             <w:r>
               <w:rPr>
-                <w:noProof/>
                 <w:webHidden/>
+                <w:lang w:val="en-US"/>
               </w:rPr>
               <w:fldChar w:fldCharType="begin"/>
             </w:r>
             <w:r>
               <w:rPr>
-                <w:noProof/>
                 <w:webHidden/>
+                <w:lang w:val="en-US"/>
               </w:rPr>
               <w:instrText xml:space="preserve"> PAGEREF _Toc406785193 \h </w:instrText>
             </w:r>
             <w:r>
               <w:rPr>
-                <w:noProof/>
                 <w:webHidden/>
+                <w:lang w:val="en-US"/>
               </w:rPr>
             </w:r>
             <w:r>
               <w:rPr>
-                <w:noProof/>
                 <w:webHidden/>
+                <w:lang w:val="en-US"/>
               </w:rPr>
               <w:fldChar w:fldCharType="separate"/>
             </w:r>
             <w:r>
               <w:rPr>
-                <w:noProof/>
                 <w:webHidden/>
+                <w:lang w:val="en-US"/>
               </w:rPr>
               <w:t>5</w:t>
             </w:r>
             <w:r>
               <w:rPr>
-                <w:noProof/>
                 <w:webHidden/>
+                <w:lang w:val="en-US"/>
               </w:rPr>
               <w:fldChar w:fldCharType="end"/>
             </w:r>
@@ -408,65 +400,63 @@
             <w:pStyle w:val="Sumrio2"/>
             <w:rPr>
               <w:rFonts w:asciiTheme="minorHAnsi" w:eastAsiaTheme="minorEastAsia" w:hAnsiTheme="minorHAnsi"/>
-              <w:noProof/>
               <w:sz w:val="22"/>
-              <w:lang w:eastAsia="pt-BR"/>
+              <w:lang w:val="en-US" w:eastAsia="pt-BR"/>
             </w:rPr>
           </w:pPr>
           <w:hyperlink w:anchor="_Toc406785194" w:history="1">
             <w:r>
               <w:rPr>
                 <w:rStyle w:val="Hyperlink"/>
-                <w:noProof/>
                 <w:lang w:val="en-US"/>
               </w:rPr>
               <w:t>1.5 Organization</w:t>
             </w:r>
             <w:r>
               <w:rPr>
-                <w:noProof/>
                 <w:webHidden/>
+                <w:lang w:val="en-US"/>
               </w:rPr>
               <w:tab/>
             </w:r>
             <w:r>
               <w:rPr>
-                <w:noProof/>
                 <w:webHidden/>
+                <w:lang w:val="en-US"/>
               </w:rPr>
               <w:fldChar w:fldCharType="begin"/>
             </w:r>
             <w:r>
               <w:rPr>
-                <w:noProof/>
                 <w:webHidden/>
+                <w:lang w:val="en-US"/>
               </w:rPr>
               <w:instrText xml:space="preserve"> PAGEREF _Toc406785194 \h </w:instrText>
             </w:r>
             <w:r>
               <w:rPr>
-                <w:noProof/>
                 <w:webHidden/>
+                <w:lang w:val="en-US"/>
               </w:rPr>
             </w:r>
             <w:r>
               <w:rPr>
-                <w:noProof/>
                 <w:webHidden/>
+                <w:lang w:val="en-US"/>
               </w:rPr>
               <w:fldChar w:fldCharType="separate"/>
             </w:r>
             <w:r>
               <w:rPr>
-                <w:noProof/>
                 <w:webHidden/>
+                <w:lang w:val="en-US"/>
               </w:rPr>
               <w:t>5</w:t>
             </w:r>
             <w:r>
               <w:rPr>
-                <w:noProof/>
                 <w:webHidden/>
+                <w:lang w:val="en-US"/>
               </w:rPr>
               <w:fldChar w:fldCharType="end"/>
             </w:r>
@@ -480,65 +470,63 @@
             </w:tabs>
             <w:rPr>
               <w:rFonts w:asciiTheme="minorHAnsi" w:eastAsiaTheme="minorEastAsia" w:hAnsiTheme="minorHAnsi"/>
-              <w:noProof/>
               <w:sz w:val="22"/>
-              <w:lang w:eastAsia="pt-BR"/>
+              <w:lang w:val="en-US" w:eastAsia="pt-BR"/>
             </w:rPr>
           </w:pPr>
           <w:hyperlink w:anchor="_Toc406785195" w:history="1">
             <w:r>
               <w:rPr>
                 <w:rStyle w:val="Hyperlink"/>
-                <w:noProof/>
                 <w:lang w:val="en-US"/>
               </w:rPr>
               <w:t>Chapter 2 – Conclusion</w:t>
             </w:r>
             <w:r>
               <w:rPr>
-                <w:noProof/>
                 <w:webHidden/>
+                <w:lang w:val="en-US"/>
               </w:rPr>
               <w:tab/>
             </w:r>
             <w:r>
               <w:rPr>
-                <w:noProof/>
                 <w:webHidden/>
+                <w:lang w:val="en-US"/>
               </w:rPr>
               <w:fldChar w:fldCharType="begin"/>
             </w:r>
             <w:r>
               <w:rPr>
-                <w:noProof/>
                 <w:webHidden/>
+                <w:lang w:val="en-US"/>
               </w:rPr>
               <w:instrText xml:space="preserve"> PAGEREF _Toc406785195 \h </w:instrText>
             </w:r>
             <w:r>
               <w:rPr>
-                <w:noProof/>
                 <w:webHidden/>
+                <w:lang w:val="en-US"/>
               </w:rPr>
             </w:r>
             <w:r>
               <w:rPr>
-                <w:noProof/>
                 <w:webHidden/>
+                <w:lang w:val="en-US"/>
               </w:rPr>
               <w:fldChar w:fldCharType="separate"/>
             </w:r>
             <w:r>
               <w:rPr>
-                <w:noProof/>
                 <w:webHidden/>
+                <w:lang w:val="en-US"/>
               </w:rPr>
               <w:t>7</w:t>
             </w:r>
             <w:r>
               <w:rPr>
-                <w:noProof/>
                 <w:webHidden/>
+                <w:lang w:val="en-US"/>
               </w:rPr>
               <w:fldChar w:fldCharType="end"/>
             </w:r>
@@ -549,65 +537,63 @@
             <w:pStyle w:val="Sumrio2"/>
             <w:rPr>
               <w:rFonts w:asciiTheme="minorHAnsi" w:eastAsiaTheme="minorEastAsia" w:hAnsiTheme="minorHAnsi"/>
-              <w:noProof/>
               <w:sz w:val="22"/>
-              <w:lang w:eastAsia="pt-BR"/>
+              <w:lang w:val="en-US" w:eastAsia="pt-BR"/>
             </w:rPr>
           </w:pPr>
           <w:hyperlink w:anchor="_Toc406785196" w:history="1">
             <w:r>
               <w:rPr>
                 <w:rStyle w:val="Hyperlink"/>
-                <w:noProof/>
                 <w:lang w:val="en-US"/>
               </w:rPr>
               <w:t>2.1 Contributions</w:t>
             </w:r>
             <w:r>
               <w:rPr>
-                <w:noProof/>
                 <w:webHidden/>
+                <w:lang w:val="en-US"/>
               </w:rPr>
               <w:tab/>
             </w:r>
             <w:r>
               <w:rPr>
-                <w:noProof/>
                 <w:webHidden/>
+                <w:lang w:val="en-US"/>
               </w:rPr>
               <w:fldChar w:fldCharType="begin"/>
             </w:r>
             <w:r>
               <w:rPr>
-                <w:noProof/>
                 <w:webHidden/>
+                <w:lang w:val="en-US"/>
               </w:rPr>
               <w:instrText xml:space="preserve"> PAGEREF _Toc406785196 \h </w:instrText>
             </w:r>
             <w:r>
               <w:rPr>
-                <w:noProof/>
                 <w:webHidden/>
+                <w:lang w:val="en-US"/>
               </w:rPr>
             </w:r>
             <w:r>
               <w:rPr>
-                <w:noProof/>
                 <w:webHidden/>
+                <w:lang w:val="en-US"/>
               </w:rPr>
               <w:fldChar w:fldCharType="separate"/>
             </w:r>
             <w:r>
               <w:rPr>
-                <w:noProof/>
                 <w:webHidden/>
+                <w:lang w:val="en-US"/>
               </w:rPr>
               <w:t>7</w:t>
             </w:r>
             <w:r>
               <w:rPr>
-                <w:noProof/>
                 <w:webHidden/>
+                <w:lang w:val="en-US"/>
               </w:rPr>
               <w:fldChar w:fldCharType="end"/>
             </w:r>
@@ -618,65 +604,63 @@
             <w:pStyle w:val="Sumrio2"/>
             <w:rPr>
               <w:rFonts w:asciiTheme="minorHAnsi" w:eastAsiaTheme="minorEastAsia" w:hAnsiTheme="minorHAnsi"/>
-              <w:noProof/>
               <w:sz w:val="22"/>
-              <w:lang w:eastAsia="pt-BR"/>
+              <w:lang w:val="en-US" w:eastAsia="pt-BR"/>
             </w:rPr>
           </w:pPr>
           <w:hyperlink w:anchor="_Toc406785197" w:history="1">
             <w:r>
               <w:rPr>
                 <w:rStyle w:val="Hyperlink"/>
-                <w:noProof/>
                 <w:lang w:val="en-US"/>
               </w:rPr>
               <w:t>2.2 Limitations</w:t>
             </w:r>
             <w:r>
               <w:rPr>
-                <w:noProof/>
                 <w:webHidden/>
+                <w:lang w:val="en-US"/>
               </w:rPr>
               <w:tab/>
             </w:r>
             <w:r>
               <w:rPr>
-                <w:noProof/>
                 <w:webHidden/>
+                <w:lang w:val="en-US"/>
               </w:rPr>
               <w:fldChar w:fldCharType="begin"/>
             </w:r>
             <w:r>
               <w:rPr>
-                <w:noProof/>
                 <w:webHidden/>
+                <w:lang w:val="en-US"/>
               </w:rPr>
               <w:instrText xml:space="preserve"> PAGEREF _Toc406785197 \h </w:instrText>
             </w:r>
             <w:r>
               <w:rPr>
-                <w:noProof/>
                 <w:webHidden/>
+                <w:lang w:val="en-US"/>
               </w:rPr>
             </w:r>
             <w:r>
               <w:rPr>
-                <w:noProof/>
                 <w:webHidden/>
+                <w:lang w:val="en-US"/>
               </w:rPr>
               <w:fldChar w:fldCharType="separate"/>
             </w:r>
             <w:r>
               <w:rPr>
-                <w:noProof/>
                 <w:webHidden/>
+                <w:lang w:val="en-US"/>
               </w:rPr>
               <w:t>7</w:t>
             </w:r>
             <w:r>
               <w:rPr>
-                <w:noProof/>
                 <w:webHidden/>
+                <w:lang w:val="en-US"/>
               </w:rPr>
               <w:fldChar w:fldCharType="end"/>
             </w:r>
@@ -687,65 +671,63 @@
             <w:pStyle w:val="Sumrio2"/>
             <w:rPr>
               <w:rFonts w:asciiTheme="minorHAnsi" w:eastAsiaTheme="minorEastAsia" w:hAnsiTheme="minorHAnsi"/>
-              <w:noProof/>
               <w:sz w:val="22"/>
-              <w:lang w:eastAsia="pt-BR"/>
+              <w:lang w:val="en-US" w:eastAsia="pt-BR"/>
             </w:rPr>
           </w:pPr>
           <w:hyperlink w:anchor="_Toc406785198" w:history="1">
             <w:r>
               <w:rPr>
                 <w:rStyle w:val="Hyperlink"/>
-                <w:noProof/>
                 <w:lang w:val="en-US"/>
               </w:rPr>
               <w:t>2.3 Future work</w:t>
             </w:r>
             <w:r>
               <w:rPr>
-                <w:noProof/>
                 <w:webHidden/>
+                <w:lang w:val="en-US"/>
               </w:rPr>
               <w:tab/>
             </w:r>
             <w:r>
               <w:rPr>
-                <w:noProof/>
                 <w:webHidden/>
+                <w:lang w:val="en-US"/>
               </w:rPr>
               <w:fldChar w:fldCharType="begin"/>
             </w:r>
             <w:r>
               <w:rPr>
-                <w:noProof/>
                 <w:webHidden/>
+                <w:lang w:val="en-US"/>
               </w:rPr>
               <w:instrText xml:space="preserve"> PAGEREF _Toc406785198 \h </w:instrText>
             </w:r>
             <w:r>
               <w:rPr>
-                <w:noProof/>
                 <w:webHidden/>
+                <w:lang w:val="en-US"/>
               </w:rPr>
             </w:r>
             <w:r>
               <w:rPr>
-                <w:noProof/>
                 <w:webHidden/>
+                <w:lang w:val="en-US"/>
               </w:rPr>
               <w:fldChar w:fldCharType="separate"/>
             </w:r>
             <w:r>
               <w:rPr>
-                <w:noProof/>
                 <w:webHidden/>
+                <w:lang w:val="en-US"/>
               </w:rPr>
               <w:t>8</w:t>
             </w:r>
             <w:r>
               <w:rPr>
-                <w:noProof/>
                 <w:webHidden/>
+                <w:lang w:val="en-US"/>
               </w:rPr>
               <w:fldChar w:fldCharType="end"/>
             </w:r>
@@ -801,17 +783,17 @@
           <w:lang w:val="en-US"/>
         </w:rPr>
       </w:pPr>
-      <w:bookmarkStart w:id="2" w:name="_Ref393359185"/>
-      <w:bookmarkStart w:id="3" w:name="_Ref393358534"/>
-      <w:bookmarkStart w:id="4" w:name="_Ref393358465"/>
-      <w:bookmarkStart w:id="5" w:name="_Ref393358219"/>
-      <w:bookmarkStart w:id="6" w:name="_Ref393357844"/>
-      <w:bookmarkStart w:id="7" w:name="_Toc393357579"/>
-      <w:bookmarkStart w:id="8" w:name="_Toc393357580"/>
-      <w:bookmarkStart w:id="9" w:name="_Ref393357934"/>
-      <w:bookmarkStart w:id="10" w:name="_Toc406785189"/>
+      <w:bookmarkStart w:id="3" w:name="_Ref393359185"/>
+      <w:bookmarkStart w:id="4" w:name="_Ref393358534"/>
+      <w:bookmarkStart w:id="5" w:name="_Ref393358465"/>
+      <w:bookmarkStart w:id="6" w:name="_Ref393358219"/>
+      <w:bookmarkStart w:id="7" w:name="_Ref393357844"/>
+      <w:bookmarkStart w:id="8" w:name="_Toc393357579"/>
+      <w:bookmarkStart w:id="9" w:name="_Toc406785189"/>
+      <w:bookmarkStart w:id="10" w:name="_Toc393357580"/>
+      <w:bookmarkStart w:id="11" w:name="_Ref393357934"/>
+      <w:bookmarkEnd w:id="2"/>
       <w:bookmarkEnd w:id="1"/>
-      <w:bookmarkEnd w:id="0"/>
       <w:r>
         <w:rPr>
           <w:lang w:val="en-US"/>
@@ -819,13 +801,13 @@
         <w:lastRenderedPageBreak/>
         <w:t>– Introduction</w:t>
       </w:r>
-      <w:bookmarkEnd w:id="2"/>
       <w:bookmarkEnd w:id="3"/>
       <w:bookmarkEnd w:id="4"/>
       <w:bookmarkEnd w:id="5"/>
       <w:bookmarkEnd w:id="6"/>
       <w:bookmarkEnd w:id="7"/>
-      <w:bookmarkEnd w:id="10"/>
+      <w:bookmarkEnd w:id="8"/>
+      <w:bookmarkEnd w:id="9"/>
     </w:p>
     <w:p>
       <w:pPr>
@@ -834,14 +816,14 @@
           <w:lang w:val="en-US"/>
         </w:rPr>
       </w:pPr>
-      <w:bookmarkStart w:id="11" w:name="_Toc406785190"/>
+      <w:bookmarkStart w:id="12" w:name="_Toc406785190"/>
       <w:r>
         <w:rPr>
           <w:lang w:val="en-US"/>
         </w:rPr>
         <w:t>Motivation</w:t>
       </w:r>
-      <w:bookmarkEnd w:id="11"/>
+      <w:bookmarkEnd w:id="12"/>
     </w:p>
     <w:p>
       <w:pPr>
@@ -927,7 +909,13 @@
         <w:rPr>
           <w:lang w:val="en-US"/>
         </w:rPr>
-        <w:t xml:space="preserve">. Along these almost 40 years, VCSs evolved from a centralized repository with local access, as in SCCS and RCS </w:t>
+        <w:t>. Along these almost 40 years, VCSs evolved from a centralized repository with local access, as in SC</w:t>
+      </w:r>
+      <w:r>
+        <w:rPr>
+          <w:lang w:val="en-US"/>
+        </w:rPr>
+        <w:t xml:space="preserve">CS and RCS </w:t>
       </w:r>
       <w:r>
         <w:rPr>
@@ -1137,13 +1125,20 @@
           <w:szCs w:val="24"/>
           <w:lang w:val="en-US"/>
         </w:rPr>
-        <w:t xml:space="preserve">. According to a survey conducted among the Eclipse community </w:t>
+        <w:t>. According</w:t>
       </w:r>
       <w:r>
         <w:rPr>
           <w:szCs w:val="24"/>
           <w:lang w:val="en-US"/>
         </w:rPr>
+        <w:t xml:space="preserve"> to a survey conducted among the Eclipse community </w:t>
+      </w:r>
+      <w:r>
+        <w:rPr>
+          <w:szCs w:val="24"/>
+          <w:lang w:val="en-US"/>
+        </w:rPr>
         <w:fldChar w:fldCharType="begin"/>
       </w:r>
       <w:r>
@@ -1185,7 +1180,13 @@
         <w:rPr>
           <w:lang w:val="en-US"/>
         </w:rPr>
-        <w:t>Git and Github combined usage increased from 6.8% to 36.3% between 2010 and 2013 (a growth greater than 600%). During this same period, Subversion and CVS combined usage decreased from 71% in 2010 to 42.3% in 2013. This clearly shows momentum and a strong tendency in the adoption of DVCSs amongst the open source community.</w:t>
+        <w:t>Git and Github combined usage increased from 6.8% to 36.3% between 2010 and 2013 (a growth greater than 600%). During this same period, Subversion and CVS combined usage decreased from 7</w:t>
+      </w:r>
+      <w:r>
+        <w:rPr>
+          <w:lang w:val="en-US"/>
+        </w:rPr>
+        <w:t>1% in 2010 to 42.3% in 2013. This clearly shows momentum and a strong tendency in the adoption of DVCSs among the open source community.</w:t>
       </w:r>
     </w:p>
     <w:p>
@@ -1200,6 +1201,7 @@
         </w:rPr>
         <w:t xml:space="preserve">Besides these changes from local to client-server and then to distributed architecture, the concurrency control policy adopted by VCSs also changed from lock-based (pessimistic) to branch-based (optimistic). According with Walrad and Strom </w:t>
       </w:r>
+      <w:commentRangeStart w:id="13"/>
       <w:r>
         <w:rPr>
           <w:lang w:val="en-US"/>
@@ -1231,6 +1233,13 @@
         </w:rPr>
         <w:fldChar w:fldCharType="end"/>
       </w:r>
+      <w:commentRangeEnd w:id="13"/>
+      <w:r>
+        <w:rPr>
+          <w:rStyle w:val="Refdecomentrio"/>
+        </w:rPr>
+        <w:commentReference w:id="13"/>
+      </w:r>
       <w:r>
         <w:rPr>
           <w:lang w:val="en-US"/>
@@ -1247,7 +1256,19 @@
         <w:rPr>
           <w:lang w:val="en-US"/>
         </w:rPr>
-        <w:t xml:space="preserve">is essential to software development because it enables concurrent development, allowing the maintenance of different versions of a system, the customization to different platforms and to different customers, among other features that are expected by current software development teams. DVCSs include better support to work with branches </w:t>
+        <w:t>is essential to software development because it enables concurrent development, allowing the maintenance of different versions of a system</w:t>
+      </w:r>
+      <w:r>
+        <w:rPr>
+          <w:lang w:val="en-US"/>
+        </w:rPr>
+        <w:t xml:space="preserve"> in parallel</w:t>
+      </w:r>
+      <w:r>
+        <w:rPr>
+          <w:lang w:val="en-US"/>
+        </w:rPr>
+        <w:t xml:space="preserve">, the customization to different platforms and to different customers, among other features that are expected by current software development teams. DVCS include better support to work with branches </w:t>
       </w:r>
       <w:r>
         <w:rPr>
@@ -1285,7 +1306,13 @@
         <w:rPr>
           <w:lang w:val="en-US"/>
         </w:rPr>
-        <w:t>, turning the branch creation into a recurring pattern, no matter if this creation is explicitly done by executing a “</w:t>
+        <w:t xml:space="preserve">, turning the branch creation into a recurring pattern, no matter if this creation is explicitly </w:t>
+      </w:r>
+      <w:r>
+        <w:rPr>
+          <w:lang w:val="en-US"/>
+        </w:rPr>
+        <w:t>done by executing a “</w:t>
       </w:r>
       <w:r>
         <w:rPr>
@@ -1298,7 +1325,19 @@
         <w:rPr>
           <w:lang w:val="en-US"/>
         </w:rPr>
-        <w:t>” command or implicitly, when a repository is cloned. All these branches, whether explicit or not, eventually will be reintegrated to their origin by means of merge operations, reflecting to the main development line the changes made.</w:t>
+        <w:t xml:space="preserve">” command or implicitly, when a repository is cloned. All these branches, whether explicit or not, </w:t>
+      </w:r>
+      <w:r>
+        <w:rPr>
+          <w:lang w:val="en-US"/>
+        </w:rPr>
+        <w:t xml:space="preserve">will </w:t>
+      </w:r>
+      <w:r>
+        <w:rPr>
+          <w:lang w:val="en-US"/>
+        </w:rPr>
+        <w:t>eventually be reintegrated by means of merge operations, reflecting to the main development line the changes made.</w:t>
       </w:r>
     </w:p>
     <w:p>
@@ -1422,7 +1461,13 @@
         <w:rPr>
           <w:lang w:val="en-US"/>
         </w:rPr>
-        <w:t xml:space="preserve">. The increasing growth of development teams, and their distribution along distant locations – even different continents – together with the proliferation of branches, introduce additional complexity for perceiving actions performed in parallel by different developers. According to Perry </w:t>
+        <w:t xml:space="preserve">. The increasing growth of development teams, and their distribution along distant locations – even different continents – together with the proliferation of branches, introduce additional complexity for perceiving actions performed </w:t>
+      </w:r>
+      <w:r>
+        <w:rPr>
+          <w:lang w:val="en-US"/>
+        </w:rPr>
+        <w:t xml:space="preserve">in parallel by different developers. According to Perry </w:t>
       </w:r>
       <w:r>
         <w:rPr>
@@ -1548,7 +1593,33 @@
         <w:rPr>
           <w:lang w:val="en-US"/>
         </w:rPr>
-        <w:t xml:space="preserve"> say that branches are frequently used for promoting isolation amongst developers. This postpones the perception of conflicts that result from changes made by co-workers. These conflicts are noticed only after a pull or a push in the context of DVCS. Moreover, Brun </w:t>
+        <w:t xml:space="preserve"> say that branches are frequently used for promoting isolation amongst developers. This postpones the perception of conflicts that result from changes made by co-workers. These conflicts are noticed only after a </w:t>
+      </w:r>
+      <w:commentRangeStart w:id="14"/>
+      <w:r>
+        <w:rPr>
+          <w:lang w:val="en-US"/>
+        </w:rPr>
+        <w:t>pull or a push in the context of DVCS</w:t>
+      </w:r>
+      <w:commentRangeEnd w:id="14"/>
+      <w:r>
+        <w:rPr>
+          <w:rStyle w:val="Refdecomentrio"/>
+        </w:rPr>
+        <w:commentReference w:id="14"/>
+      </w:r>
+      <w:r>
+        <w:rPr>
+          <w:lang w:val="en-US"/>
+        </w:rPr>
+        <w:t>. Moreo</w:t>
+      </w:r>
+      <w:r>
+        <w:rPr>
+          <w:lang w:val="en-US"/>
+        </w:rPr>
+        <w:t xml:space="preserve">ver, Brun </w:t>
       </w:r>
       <w:r>
         <w:rPr>
@@ -1624,20 +1695,26 @@
         <w:rPr>
           <w:lang w:val="en-US"/>
         </w:rPr>
-        <w:t xml:space="preserve"> are frequent, persistent, and appear not only as overlapping textual edits (i.e., physical conflicts) but also as subsequent build (i.e., syntactic conflicts) and test failures (i.e., semantic conflicts).</w:t>
-      </w:r>
-    </w:p>
-    <w:p>
-      <w:pPr>
-        <w:rPr>
-          <w:lang w:val="en-US"/>
-        </w:rPr>
-      </w:pPr>
-      <w:r>
-        <w:rPr>
-          <w:lang w:val="en-US"/>
-        </w:rPr>
-        <w:t xml:space="preserve">By enabling repository clones, DVCSs expand the branching possibilities </w:t>
+        <w:t xml:space="preserve"> are frequent, persistent, and appear not only as overlapping textual edits (i.e., physical conflicts) but also a</w:t>
+      </w:r>
+      <w:r>
+        <w:rPr>
+          <w:lang w:val="en-US"/>
+        </w:rPr>
+        <w:t>s subsequent build (i.e., syntactic conflicts) and test failures (i.e., semantic conflicts).</w:t>
+      </w:r>
+    </w:p>
+    <w:p>
+      <w:pPr>
+        <w:rPr>
+          <w:lang w:val="en-US"/>
+        </w:rPr>
+      </w:pPr>
+      <w:r>
+        <w:rPr>
+          <w:lang w:val="en-US"/>
+        </w:rPr>
+        <w:t xml:space="preserve">By enabling repository clones, DVCS expand the branching possibilities </w:t>
       </w:r>
       <w:r>
         <w:rPr>
@@ -1724,13 +1801,13 @@
         <w:rPr>
           <w:lang w:val="en-US"/>
         </w:rPr>
-        <w:t>by/</w:t>
-      </w:r>
-      <w:r>
-        <w:rPr>
-          <w:lang w:val="en-US"/>
-        </w:rPr>
-        <w:t xml:space="preserve">from any repository. This scenario generates traffic similar to that of peer-to-peer applications. In practice, projects impose some restrictions over this topology freedom. However, it can be still much more complex than the traditional client-server topology found in Centralized </w:t>
+        <w:t>from any repository. This scenario generates traffic similar to that of peer</w:t>
+      </w:r>
+      <w:r>
+        <w:rPr>
+          <w:lang w:val="en-US"/>
+        </w:rPr>
+        <w:t xml:space="preserve">-to-peer applications. In practice, projects impose some restrictions over this topology freedom. However, it can be still much more complex than the traditional client-server topology found in Centralized </w:t>
       </w:r>
       <w:r>
         <w:rPr>
@@ -1749,7 +1826,25 @@
         <w:rPr>
           <w:lang w:val="en-US"/>
         </w:rPr>
-        <w:t xml:space="preserve">To illustrate this, </w:t>
+        <w:t>To illustrate this</w:t>
+      </w:r>
+      <w:r>
+        <w:rPr>
+          <w:lang w:val="en-US"/>
+        </w:rPr>
+        <w:t xml:space="preserve"> </w:t>
+      </w:r>
+      <w:r>
+        <w:rPr>
+          <w:lang w:val="en-US"/>
+        </w:rPr>
+        <w:t>situation</w:t>
+      </w:r>
+      <w:r>
+        <w:rPr>
+          <w:lang w:val="en-US"/>
+        </w:rPr>
+        <w:t xml:space="preserve">, </w:t>
       </w:r>
       <w:r>
         <w:rPr>
@@ -1782,7 +1877,6 @@
       </w:r>
       <w:r>
         <w:rPr>
-          <w:noProof/>
           <w:lang w:val="en-US"/>
         </w:rPr>
         <w:t>1</w:t>
@@ -1809,7 +1903,19 @@
         <w:rPr>
           <w:lang w:val="en-US"/>
         </w:rPr>
-        <w:t xml:space="preserve"> repository originally created at Xavier Institute. Xavier Institute acts like a central repository, where code developed by all teams is integrated, tested, and released to production. There is a team working at Xavier Institute, led by Professor Xavier, and a remote developer (Storm) that periodically receives updates from the Institute. Outside the Institute, Wolverine leads a remote team located in a different site, which is constantly synchronized with the Institute. Solid lines in </w:t>
+        <w:t xml:space="preserve"> repository originally created at Xavier Institute. Xavier Institute acts like a central repository, where code developed by all teams is integrated, </w:t>
+      </w:r>
+      <w:r>
+        <w:rPr>
+          <w:lang w:val="en-US"/>
+        </w:rPr>
+        <w:t>tested, and released to production. There is a team working at Xavier Institute, led by Professor Xavier, and a remote developer (Storm) that periodically receives updates from the Institute. Outside the Institute, Wolverine leads a remote team located in</w:t>
+      </w:r>
+      <w:r>
+        <w:rPr>
+          <w:lang w:val="en-US"/>
+        </w:rPr>
+        <w:t xml:space="preserve"> a different site, which is constantly synchronized with the Institute. Solid lines in </w:t>
       </w:r>
       <w:r>
         <w:rPr>
@@ -1842,7 +1948,6 @@
       </w:r>
       <w:r>
         <w:rPr>
-          <w:noProof/>
           <w:lang w:val="en-US"/>
         </w:rPr>
         <w:t>1</w:t>
@@ -1857,7 +1962,13 @@
         <w:rPr>
           <w:lang w:val="en-US"/>
         </w:rPr>
-        <w:t xml:space="preserve"> indicate data being pushed, whereas dotted lines indicate data being pulled. Thus, for example, Rogue can both pull updates from Gambit and push updates to him, and Beast can only pull updates from Rogue.</w:t>
+        <w:t xml:space="preserve"> indic</w:t>
+      </w:r>
+      <w:r>
+        <w:rPr>
+          <w:lang w:val="en-US"/>
+        </w:rPr>
+        <w:t>ate data being pushed, whereas dotted lines indicate data being pulled. Thus, for example, Rogue can both pull updates from Gambit and push updates to him, and Beast can only pull updates from Rogue.</w:t>
       </w:r>
     </w:p>
     <w:p>
@@ -1874,7 +1985,7 @@
           <w:lang w:eastAsia="pt-BR"/>
         </w:rPr>
         <w:drawing>
-          <wp:inline distT="0" distB="0" distL="0" distR="0" wp14:anchorId="4036744E" wp14:editId="0418A8A2">
+          <wp:inline distT="0" distB="0" distL="0" distR="0" wp14:anchorId="1CEEB9F5" wp14:editId="0D60BA15">
             <wp:extent cx="3676650" cy="2775871"/>
             <wp:effectExtent l="0" t="0" r="0" b="0"/>
             <wp:docPr id="2" name="Imagem 2"/>
@@ -1891,7 +2002,7 @@
                     </pic:cNvPicPr>
                   </pic:nvPicPr>
                   <pic:blipFill>
-                    <a:blip r:embed="rId8" cstate="print">
+                    <a:blip r:embed="rId10" cstate="print">
                       <a:extLst>
                         <a:ext uri="{28A0092B-C50C-407E-A947-70E740481C1C}">
                           <a14:useLocalDpi xmlns:a14="http://schemas.microsoft.com/office/drawing/2010/main" val="0"/>
@@ -1930,8 +2041,8 @@
           <w:lang w:val="en-US"/>
         </w:rPr>
       </w:pPr>
-      <w:bookmarkStart w:id="12" w:name="_Ref393358131"/>
-      <w:bookmarkStart w:id="13" w:name="_Toc393356493"/>
+      <w:bookmarkStart w:id="15" w:name="_Ref393358131"/>
+      <w:bookmarkStart w:id="16" w:name="_Toc393356493"/>
       <w:r>
         <w:rPr>
           <w:lang w:val="en-US"/>
@@ -1939,6 +2050,9 @@
         <w:t xml:space="preserve">Figure </w:t>
       </w:r>
       <w:r>
+        <w:rPr>
+          <w:lang w:val="en-US"/>
+        </w:rPr>
         <w:fldChar w:fldCharType="begin"/>
       </w:r>
       <w:r>
@@ -1948,38 +2062,69 @@
         <w:instrText xml:space="preserve"> SEQ Figure \* ARABIC </w:instrText>
       </w:r>
       <w:r>
+        <w:rPr>
+          <w:lang w:val="en-US"/>
+        </w:rPr>
         <w:fldChar w:fldCharType="separate"/>
       </w:r>
       <w:r>
         <w:rPr>
-          <w:noProof/>
           <w:lang w:val="en-US"/>
         </w:rPr>
         <w:t>1</w:t>
       </w:r>
       <w:r>
+        <w:rPr>
+          <w:lang w:val="en-US"/>
+        </w:rPr>
         <w:fldChar w:fldCharType="end"/>
       </w:r>
-      <w:bookmarkEnd w:id="12"/>
+      <w:bookmarkEnd w:id="15"/>
       <w:r>
         <w:rPr>
           <w:lang w:val="en-US"/>
         </w:rPr>
         <w:t xml:space="preserve"> - A development scenario involving some developers</w:t>
       </w:r>
-      <w:bookmarkEnd w:id="13"/>
-    </w:p>
-    <w:p>
-      <w:pPr>
-        <w:rPr>
-          <w:lang w:val="en-US"/>
-        </w:rPr>
-      </w:pPr>
-      <w:r>
-        <w:rPr>
-          <w:lang w:val="en-US"/>
-        </w:rPr>
-        <w:t xml:space="preserve">Each one of the developers has a complete copy of the repository. Luckily, this scenario has a Configuration Management </w:t>
+      <w:bookmarkEnd w:id="16"/>
+    </w:p>
+    <w:p>
+      <w:pPr>
+        <w:rPr>
+          <w:lang w:val="en-US"/>
+        </w:rPr>
+      </w:pPr>
+      <w:r>
+        <w:rPr>
+          <w:lang w:val="en-US"/>
+        </w:rPr>
+        <w:t xml:space="preserve">Each one of the developers has a </w:t>
+      </w:r>
+      <w:commentRangeStart w:id="17"/>
+      <w:r>
+        <w:rPr>
+          <w:lang w:val="en-US"/>
+        </w:rPr>
+        <w:t xml:space="preserve">complete </w:t>
+      </w:r>
+      <w:commentRangeEnd w:id="17"/>
+      <w:r>
+        <w:rPr>
+          <w:rStyle w:val="Refdecomentrio"/>
+        </w:rPr>
+        <w:commentReference w:id="17"/>
+      </w:r>
+      <w:r>
+        <w:rPr>
+          <w:lang w:val="en-US"/>
+        </w:rPr>
+        <w:t>copy of the repository. Luckily, this scenario has a Conf</w:t>
+      </w:r>
+      <w:r>
+        <w:rPr>
+          <w:lang w:val="en-US"/>
+        </w:rPr>
+        <w:t xml:space="preserve">iguration Management </w:t>
       </w:r>
       <w:r>
         <w:rPr>
@@ -1991,7 +2136,43 @@
         <w:rPr>
           <w:lang w:val="en-US"/>
         </w:rPr>
-        <w:t xml:space="preserve">Plan in action, otherwise each one would be able to send and receive updates to or from any other, leading to a total of </w:t>
+        <w:t xml:space="preserve">Plan in action, otherwise </w:t>
+      </w:r>
+      <w:r>
+        <w:rPr>
+          <w:lang w:val="en-US"/>
+        </w:rPr>
+        <w:t>any</w:t>
+      </w:r>
+      <w:r>
+        <w:rPr>
+          <w:lang w:val="en-US"/>
+        </w:rPr>
+        <w:t xml:space="preserve"> </w:t>
+      </w:r>
+      <w:r>
+        <w:rPr>
+          <w:lang w:val="en-US"/>
+        </w:rPr>
+        <w:t xml:space="preserve">one would be able to send and receive updates to or from </w:t>
+      </w:r>
+      <w:r>
+        <w:rPr>
+          <w:lang w:val="en-US"/>
+        </w:rPr>
+        <w:t>each</w:t>
+      </w:r>
+      <w:r>
+        <w:rPr>
+          <w:lang w:val="en-US"/>
+        </w:rPr>
+        <w:t xml:space="preserve"> </w:t>
+      </w:r>
+      <w:r>
+        <w:rPr>
+          <w:lang w:val="en-US"/>
+        </w:rPr>
+        <w:t xml:space="preserve">other, leading to a total of </w:t>
       </w:r>
       <m:oMath>
         <m:r>
@@ -2033,7 +2214,19 @@
         <w:rPr>
           <w:lang w:val="en-US"/>
         </w:rPr>
-        <w:t>different possibilities of communication (where n is the number of developers in the topology). In practice, however, this limit is not reached: while interaction amongst some developers is frequent, it may happen that others have no idea about the existence of some coworkers. It occurs with Mystique and Nightcrawler,</w:t>
+        <w:t xml:space="preserve">different possibilities of communication (where n is the number of developers in the topology). In practice, this limit is </w:t>
+      </w:r>
+      <w:r>
+        <w:rPr>
+          <w:lang w:val="en-US"/>
+        </w:rPr>
+        <w:t xml:space="preserve">usually </w:t>
+      </w:r>
+      <w:r>
+        <w:rPr>
+          <w:lang w:val="en-US"/>
+        </w:rPr>
+        <w:t>not reached: while interaction amongst some developers is frequent, it may happen that others have no idea about the existence of some coworkers. It occurs with Mystique and Nightcrawler,</w:t>
       </w:r>
       <w:r>
         <w:rPr>
@@ -2088,7 +2281,770 @@
         <w:rPr>
           <w:lang w:val="en-US"/>
         </w:rPr>
-        <w:t>Alternatively, would be the case that there are local commits pending to be pushed to Gambit? Beast could certainly periodically pull changes from his peers, checking if there were updates available, but this would be a manual procedure, prone to be forgotten. It would be more practical if Beast could have an up to date knowledge of his peers, warning him about any local or remote updates that had not been synchronized yet</w:t>
+        <w:t>Alternatively, would be the case that there are local commits pending to be pushed to Gambit? Beast could certainly periodically pull changes from his peers, checking if there were updates available, but this would be a manual procedure, prone to be forgotten. It would be more practical if Beast could have an up to date knowledge of his peers, warning him about any local or remote updates that had not been synchronized yet.</w:t>
+      </w:r>
+    </w:p>
+    <w:p>
+      <w:pPr>
+        <w:rPr>
+          <w:lang w:val="en-US"/>
+        </w:rPr>
+      </w:pPr>
+      <w:r>
+        <w:rPr>
+          <w:lang w:val="en-US"/>
+        </w:rPr>
+        <w:t xml:space="preserve">On the other hand, from an administrator’s point of view, how can she know the existing clones of a project and how they relate among each other? How can she know if there are pending commits to be sent from a staging repository to a production one? </w:t>
+      </w:r>
+      <w:r>
+        <w:rPr>
+          <w:lang w:val="en-US"/>
+        </w:rPr>
+        <w:t xml:space="preserve">This kind of perception regarding others work is known as “awareness”, which is defined </w:t>
+      </w:r>
+      <w:commentRangeStart w:id="18"/>
+      <w:r>
+        <w:rPr>
+          <w:lang w:val="en-US"/>
+        </w:rPr>
+        <w:t xml:space="preserve">by </w:t>
+      </w:r>
+      <w:r>
+        <w:rPr>
+          <w:lang w:val="en-US"/>
+        </w:rPr>
+        <w:fldChar w:fldCharType="begin"/>
+      </w:r>
+      <w:r>
+        <w:rPr>
+          <w:lang w:val="en-US"/>
+        </w:rPr>
+        <w:instrText xml:space="preserve"> ADDIN ZOTERO_ITEM {"citationID":"otsur43e6","properties":{"formattedCitation":"(DOURISH; BELLOTTI, 1992)","plainCitation":"(DOURISH; BELLOTTI, 1992)"},"citationItems":[{"id":2515,"uris":["http://zotero.org/users/892576/items/6DCTVP6K"],"uri":["http://zotero.org/users/892576/items/6DCTVP6K"]}]} </w:instrText>
+      </w:r>
+      <w:r>
+        <w:rPr>
+          <w:lang w:val="en-US"/>
+        </w:rPr>
+        <w:fldChar w:fldCharType="separate"/>
+      </w:r>
+      <w:r>
+        <w:rPr>
+          <w:rFonts w:cs="Times New Roman"/>
+          <w:lang w:val="en-US"/>
+        </w:rPr>
+        <w:t>(DOURISH; BELLOTTI, 1992)</w:t>
+      </w:r>
+      <w:r>
+        <w:rPr>
+          <w:lang w:val="en-US"/>
+        </w:rPr>
+        <w:fldChar w:fldCharType="end"/>
+      </w:r>
+      <w:commentRangeEnd w:id="18"/>
+      <w:r>
+        <w:rPr>
+          <w:rStyle w:val="Refdecomentrio"/>
+        </w:rPr>
+        <w:commentReference w:id="18"/>
+      </w:r>
+      <w:r>
+        <w:rPr>
+          <w:lang w:val="en-US"/>
+        </w:rPr>
+        <w:t xml:space="preserve"> as “an understanding of the activities of others to provide a context for o</w:t>
+      </w:r>
+      <w:r>
+        <w:rPr>
+          <w:lang w:val="en-US"/>
+        </w:rPr>
+        <w:t>ne’s own activities”.</w:t>
+      </w:r>
+    </w:p>
+    <w:p>
+      <w:pPr>
+        <w:rPr>
+          <w:lang w:val="en-US"/>
+        </w:rPr>
+      </w:pPr>
+      <w:commentRangeStart w:id="19"/>
+      <w:r>
+        <w:rPr>
+          <w:lang w:val="en-US"/>
+        </w:rPr>
+        <w:t xml:space="preserve">Most of the existing </w:t>
+      </w:r>
+      <w:r>
+        <w:rPr>
+          <w:lang w:val="en-US"/>
+        </w:rPr>
+        <w:t>approaches</w:t>
+      </w:r>
+      <w:r>
+        <w:rPr>
+          <w:lang w:val="en-US"/>
+        </w:rPr>
+        <w:t xml:space="preserve"> </w:t>
+      </w:r>
+      <w:commentRangeEnd w:id="19"/>
+      <w:r>
+        <w:rPr>
+          <w:rStyle w:val="Refdecomentrio"/>
+        </w:rPr>
+        <w:commentReference w:id="19"/>
+      </w:r>
+      <w:r>
+        <w:rPr>
+          <w:lang w:val="en-US"/>
+        </w:rPr>
+        <w:t xml:space="preserve">that deal with providing awareness </w:t>
+      </w:r>
+      <w:r>
+        <w:rPr>
+          <w:lang w:val="en-US"/>
+        </w:rPr>
+        <w:t>of</w:t>
+      </w:r>
+      <w:r>
+        <w:rPr>
+          <w:lang w:val="en-US"/>
+        </w:rPr>
+        <w:t xml:space="preserve"> </w:t>
+      </w:r>
+      <w:r>
+        <w:rPr>
+          <w:lang w:val="en-US"/>
+        </w:rPr>
+        <w:t>concurrent work</w:t>
+      </w:r>
+      <w:r>
+        <w:rPr>
+          <w:lang w:val="en-US"/>
+        </w:rPr>
+        <w:t xml:space="preserve"> (</w:t>
+      </w:r>
+      <w:commentRangeStart w:id="20"/>
+      <w:r>
+        <w:rPr>
+          <w:lang w:val="en-US"/>
+        </w:rPr>
+        <w:t xml:space="preserve">in different clones or different branches) </w:t>
+      </w:r>
+      <w:r>
+        <w:rPr>
+          <w:lang w:val="en-US"/>
+        </w:rPr>
+        <w:t xml:space="preserve">are </w:t>
+      </w:r>
+      <w:r>
+        <w:rPr>
+          <w:lang w:val="en-US"/>
+        </w:rPr>
+        <w:t>focused only in CVCSs</w:t>
+      </w:r>
+      <w:commentRangeEnd w:id="20"/>
+      <w:r>
+        <w:rPr>
+          <w:rStyle w:val="Refdecomentrio"/>
+        </w:rPr>
+        <w:commentReference w:id="20"/>
+      </w:r>
+      <w:r>
+        <w:rPr>
+          <w:lang w:val="en-US"/>
+        </w:rPr>
+        <w:t>, which are much less prone to branches if compared to DVCS</w:t>
+      </w:r>
+      <w:r>
+        <w:rPr>
+          <w:lang w:val="en-US"/>
+        </w:rPr>
+        <w:t>s</w:t>
+      </w:r>
+      <w:r>
+        <w:rPr>
+          <w:lang w:val="en-US"/>
+        </w:rPr>
+        <w:t xml:space="preserve">. </w:t>
+      </w:r>
+      <w:commentRangeStart w:id="21"/>
+      <w:r>
+        <w:rPr>
+          <w:lang w:val="en-US"/>
+        </w:rPr>
+        <w:t xml:space="preserve">Other approaches </w:t>
+      </w:r>
+      <w:commentRangeEnd w:id="21"/>
+      <w:r>
+        <w:rPr>
+          <w:rStyle w:val="Refdecomentrio"/>
+        </w:rPr>
+        <w:commentReference w:id="21"/>
+      </w:r>
+      <w:r>
+        <w:rPr>
+          <w:lang w:val="en-US"/>
+        </w:rPr>
+        <w:t xml:space="preserve">focus on DVCSs, </w:t>
+      </w:r>
+      <w:r>
+        <w:rPr>
+          <w:lang w:val="en-US"/>
+        </w:rPr>
+        <w:t>but looking at a specific branch and without offering</w:t>
+      </w:r>
+      <w:r>
+        <w:rPr>
+          <w:lang w:val="en-US"/>
+        </w:rPr>
+        <w:t xml:space="preserve"> a way to discover dependencies between clones</w:t>
+      </w:r>
+      <w:r>
+        <w:rPr>
+          <w:lang w:val="en-US"/>
+        </w:rPr>
+        <w:t xml:space="preserve"> (i.e., peers)</w:t>
+      </w:r>
+      <w:r>
+        <w:rPr>
+          <w:lang w:val="en-US"/>
+        </w:rPr>
+        <w:t>, or changes introduced in different branches of work.</w:t>
+      </w:r>
+    </w:p>
+    <w:p>
+      <w:pPr>
+        <w:rPr>
+          <w:lang w:val="en-US"/>
+        </w:rPr>
+      </w:pPr>
+      <w:r>
+        <w:rPr>
+          <w:lang w:val="en-US"/>
+        </w:rPr>
+        <w:t xml:space="preserve">Therefore, this work main motivation is to </w:t>
+      </w:r>
+      <w:r>
+        <w:rPr>
+          <w:lang w:val="en-US"/>
+        </w:rPr>
+        <w:t xml:space="preserve">establish an </w:t>
+      </w:r>
+      <w:commentRangeStart w:id="22"/>
+      <w:r>
+        <w:rPr>
+          <w:lang w:val="en-US"/>
+        </w:rPr>
+        <w:t xml:space="preserve">extensible </w:t>
+      </w:r>
+      <w:commentRangeEnd w:id="22"/>
+      <w:r>
+        <w:rPr>
+          <w:rStyle w:val="Refdecomentrio"/>
+        </w:rPr>
+        <w:commentReference w:id="22"/>
+      </w:r>
+      <w:r>
+        <w:rPr>
+          <w:lang w:val="en-US"/>
+        </w:rPr>
+        <w:t xml:space="preserve">platform that </w:t>
+      </w:r>
+      <w:r>
+        <w:rPr>
+          <w:lang w:val="en-US"/>
+        </w:rPr>
+        <w:t>help</w:t>
+      </w:r>
+      <w:r>
+        <w:rPr>
+          <w:lang w:val="en-US"/>
+        </w:rPr>
+        <w:t>s</w:t>
+      </w:r>
+      <w:r>
+        <w:rPr>
+          <w:lang w:val="en-US"/>
+        </w:rPr>
+        <w:t xml:space="preserve"> DVCS administrators and users in understanding </w:t>
+      </w:r>
+      <w:r>
+        <w:rPr>
+          <w:lang w:val="en-US"/>
+        </w:rPr>
+        <w:t xml:space="preserve">who </w:t>
+      </w:r>
+      <w:r>
+        <w:rPr>
+          <w:lang w:val="en-US"/>
+        </w:rPr>
+        <w:t xml:space="preserve">the existing </w:t>
+      </w:r>
+      <w:r>
+        <w:rPr>
+          <w:lang w:val="en-US"/>
+        </w:rPr>
+        <w:t>peers are and how they relate with each other</w:t>
+      </w:r>
+      <w:r>
+        <w:rPr>
+          <w:lang w:val="en-US"/>
+        </w:rPr>
+        <w:t xml:space="preserve">. </w:t>
+      </w:r>
+      <w:r>
+        <w:rPr>
+          <w:lang w:val="en-US"/>
+        </w:rPr>
+        <w:t xml:space="preserve"> </w:t>
+      </w:r>
+    </w:p>
+    <w:p>
+      <w:pPr>
+        <w:pStyle w:val="Ttulo2"/>
+        <w:rPr>
+          <w:lang w:val="en-US"/>
+        </w:rPr>
+      </w:pPr>
+      <w:bookmarkStart w:id="23" w:name="_Toc406785191"/>
+      <w:r>
+        <w:rPr>
+          <w:lang w:val="en-US"/>
+        </w:rPr>
+        <w:t>Goals</w:t>
+      </w:r>
+      <w:bookmarkEnd w:id="23"/>
+    </w:p>
+    <w:p>
+      <w:pPr>
+        <w:rPr>
+          <w:lang w:val="en-US"/>
+        </w:rPr>
+      </w:pPr>
+      <w:r>
+        <w:rPr>
+          <w:lang w:val="en-US"/>
+        </w:rPr>
+        <w:t>In this work</w:t>
+      </w:r>
+      <w:r>
+        <w:rPr>
+          <w:lang w:val="en-US"/>
+        </w:rPr>
+        <w:t xml:space="preserve">, </w:t>
+      </w:r>
+      <w:r>
+        <w:rPr>
+          <w:lang w:val="en-US"/>
+        </w:rPr>
+        <w:t>we</w:t>
+      </w:r>
+      <w:r>
+        <w:rPr>
+          <w:lang w:val="en-US"/>
+        </w:rPr>
+        <w:t xml:space="preserve"> </w:t>
+      </w:r>
+      <w:r>
+        <w:rPr>
+          <w:lang w:val="en-US"/>
+        </w:rPr>
+        <w:t xml:space="preserve">propose </w:t>
+      </w:r>
+      <w:r>
+        <w:rPr>
+          <w:lang w:val="en-US"/>
+        </w:rPr>
+        <w:t>a novel visualization infrastructure for DVCS</w:t>
+      </w:r>
+      <w:r>
+        <w:rPr>
+          <w:lang w:val="en-US"/>
+        </w:rPr>
+        <w:t xml:space="preserve">, </w:t>
+      </w:r>
+      <w:r>
+        <w:rPr>
+          <w:lang w:val="en-US"/>
+        </w:rPr>
+        <w:t xml:space="preserve">which </w:t>
+      </w:r>
+      <w:r>
+        <w:rPr>
+          <w:lang w:val="en-US"/>
+        </w:rPr>
+        <w:t xml:space="preserve">gathers information about </w:t>
+      </w:r>
+      <w:commentRangeStart w:id="24"/>
+      <w:r>
+        <w:rPr>
+          <w:lang w:val="en-US"/>
+        </w:rPr>
+        <w:t>different clones of a repository and presents them visually to the user</w:t>
+      </w:r>
+      <w:r>
+        <w:rPr>
+          <w:lang w:val="en-US"/>
+        </w:rPr>
+        <w:t>, allowing</w:t>
+      </w:r>
+      <w:r>
+        <w:rPr>
+          <w:lang w:val="en-US"/>
+        </w:rPr>
+        <w:t xml:space="preserve"> one to perceive how his repository evolved over time and how this evolution compares to the evolution of other repositories in the project.</w:t>
+      </w:r>
+      <w:commentRangeEnd w:id="24"/>
+      <w:r>
+        <w:rPr>
+          <w:rStyle w:val="Refdecomentrio"/>
+        </w:rPr>
+        <w:commentReference w:id="24"/>
+      </w:r>
+    </w:p>
+    <w:p>
+      <w:pPr>
+        <w:rPr>
+          <w:lang w:val="en-US"/>
+        </w:rPr>
+      </w:pPr>
+      <w:r>
+        <w:rPr>
+          <w:lang w:val="en-US"/>
+        </w:rPr>
+        <w:t xml:space="preserve">Thus, this work proposes an </w:t>
+      </w:r>
+      <w:commentRangeStart w:id="25"/>
+      <w:r>
+        <w:rPr>
+          <w:lang w:val="en-US"/>
+        </w:rPr>
+        <w:t xml:space="preserve">extensible </w:t>
+      </w:r>
+      <w:commentRangeEnd w:id="25"/>
+      <w:r>
+        <w:rPr>
+          <w:rStyle w:val="Refdecomentrio"/>
+        </w:rPr>
+        <w:commentReference w:id="25"/>
+      </w:r>
+      <w:r>
+        <w:rPr>
+          <w:lang w:val="en-US"/>
+        </w:rPr>
+        <w:t xml:space="preserve">platform that enables repository administrators to visualize which the existing repositories of a project are and how they interact with each other. Having this information is </w:t>
+      </w:r>
+      <w:r>
+        <w:rPr>
+          <w:lang w:val="en-US"/>
+        </w:rPr>
+        <w:t xml:space="preserve">important to </w:t>
+      </w:r>
+      <w:commentRangeStart w:id="26"/>
+      <w:r>
+        <w:rPr>
+          <w:lang w:val="en-US"/>
+        </w:rPr>
+        <w:t>verify if communication is taking place accordingly, based on what was defined in the CM Plan.</w:t>
+      </w:r>
+      <w:commentRangeEnd w:id="26"/>
+      <w:r>
+        <w:rPr>
+          <w:rStyle w:val="Refdecomentrio"/>
+        </w:rPr>
+        <w:commentReference w:id="26"/>
+      </w:r>
+    </w:p>
+    <w:p>
+      <w:pPr>
+        <w:rPr>
+          <w:lang w:val="en-US"/>
+        </w:rPr>
+      </w:pPr>
+      <w:r>
+        <w:rPr>
+          <w:lang w:val="en-US"/>
+        </w:rPr>
+        <w:t xml:space="preserve">This work also aims at </w:t>
+      </w:r>
+      <w:r>
+        <w:rPr>
+          <w:lang w:val="en-US"/>
+        </w:rPr>
+        <w:t>increasing the developer knowledge of what is going on around his repository and the repositories of his teammates</w:t>
+      </w:r>
+      <w:r>
+        <w:rPr>
+          <w:lang w:val="en-US"/>
+        </w:rPr>
+        <w:t>, despite the branch where changes are being done.</w:t>
+      </w:r>
+    </w:p>
+    <w:p>
+      <w:pPr>
+        <w:pStyle w:val="Ttulo2"/>
+        <w:rPr>
+          <w:lang w:val="en-US"/>
+        </w:rPr>
+      </w:pPr>
+      <w:bookmarkStart w:id="27" w:name="_Toc406785192"/>
+      <w:r>
+        <w:rPr>
+          <w:lang w:val="en-US"/>
+        </w:rPr>
+        <w:t>Research Questions</w:t>
+      </w:r>
+      <w:bookmarkEnd w:id="27"/>
+    </w:p>
+    <w:p>
+      <w:pPr>
+        <w:rPr>
+          <w:lang w:val="en-US"/>
+        </w:rPr>
+      </w:pPr>
+      <w:commentRangeStart w:id="28"/>
+      <w:r>
+        <w:rPr>
+          <w:lang w:val="en-US"/>
+        </w:rPr>
+        <w:t>Our approach and its evaluation have the primarily objective to answer</w:t>
+      </w:r>
+      <w:r>
+        <w:rPr>
+          <w:lang w:val="en-US"/>
+        </w:rPr>
+        <w:t xml:space="preserve"> the following questions</w:t>
+      </w:r>
+      <w:commentRangeEnd w:id="28"/>
+      <w:r>
+        <w:rPr>
+          <w:rStyle w:val="Refdecomentrio"/>
+        </w:rPr>
+        <w:commentReference w:id="28"/>
+      </w:r>
+      <w:r>
+        <w:rPr>
+          <w:lang w:val="en-US"/>
+        </w:rPr>
+        <w:t>:</w:t>
+      </w:r>
+    </w:p>
+    <w:p>
+      <w:pPr>
+        <w:pStyle w:val="Listasemnumerao"/>
+        <w:rPr>
+          <w:lang w:val="en-US"/>
+        </w:rPr>
+      </w:pPr>
+      <w:r>
+        <w:rPr>
+          <w:lang w:val="en-US"/>
+        </w:rPr>
+        <w:t>Q1: Which clones were created from a repository?</w:t>
+      </w:r>
+    </w:p>
+    <w:p>
+      <w:pPr>
+        <w:pStyle w:val="Listasemnumerao"/>
+        <w:rPr>
+          <w:lang w:val="en-US"/>
+        </w:rPr>
+      </w:pPr>
+      <w:r>
+        <w:rPr>
+          <w:lang w:val="en-US"/>
+        </w:rPr>
+        <w:t>Q2: What are the dependencies between different clones?</w:t>
+      </w:r>
+    </w:p>
+    <w:p>
+      <w:pPr>
+        <w:pStyle w:val="Listasemnumerao"/>
+        <w:rPr>
+          <w:lang w:val="en-US"/>
+        </w:rPr>
+      </w:pPr>
+      <w:r>
+        <w:rPr>
+          <w:lang w:val="en-US"/>
+        </w:rPr>
+        <w:t>Q3: Which changes are under work in parallel (in different clones or different branches) and which of them are available to be incorporated into my work?</w:t>
+      </w:r>
+    </w:p>
+    <w:p>
+      <w:pPr>
+        <w:pStyle w:val="Listasemnumerao"/>
+        <w:rPr>
+          <w:lang w:val="en-US"/>
+        </w:rPr>
+      </w:pPr>
+      <w:r>
+        <w:rPr>
+          <w:lang w:val="en-US"/>
+        </w:rPr>
+        <w:t>Q4: Is it computationally feasible to gather this information from all known repositories, keeping them available to be used when needed?</w:t>
+      </w:r>
+    </w:p>
+    <w:p>
+      <w:pPr>
+        <w:pStyle w:val="Ttulo2"/>
+        <w:rPr>
+          <w:lang w:val="en-US"/>
+        </w:rPr>
+      </w:pPr>
+      <w:bookmarkStart w:id="29" w:name="_Toc406785193"/>
+      <w:commentRangeStart w:id="30"/>
+      <w:r>
+        <w:rPr>
+          <w:lang w:val="en-US"/>
+        </w:rPr>
+        <w:t>Contributions</w:t>
+      </w:r>
+      <w:bookmarkEnd w:id="29"/>
+      <w:commentRangeEnd w:id="30"/>
+      <w:r>
+        <w:rPr>
+          <w:rStyle w:val="Refdecomentrio"/>
+          <w:rFonts w:eastAsiaTheme="minorHAnsi" w:cstheme="minorBidi"/>
+          <w:b w:val="0"/>
+          <w:bCs w:val="0"/>
+          <w:caps w:val="0"/>
+        </w:rPr>
+        <w:commentReference w:id="30"/>
+      </w:r>
+    </w:p>
+    <w:p>
+      <w:pPr>
+        <w:rPr>
+          <w:lang w:val="en-US"/>
+        </w:rPr>
+      </w:pPr>
+      <w:r>
+        <w:rPr>
+          <w:lang w:val="en-US"/>
+        </w:rPr>
+        <w:t xml:space="preserve">This work introduces a new infrastructure for DVCS monitoring and awareness that can gather information </w:t>
+      </w:r>
+      <w:r>
+        <w:rPr>
+          <w:lang w:val="en-US"/>
+        </w:rPr>
+        <w:t>from</w:t>
+      </w:r>
+      <w:r>
+        <w:rPr>
+          <w:lang w:val="en-US"/>
+        </w:rPr>
+        <w:t xml:space="preserve"> </w:t>
+      </w:r>
+      <w:r>
+        <w:rPr>
+          <w:lang w:val="en-US"/>
+        </w:rPr>
+        <w:t xml:space="preserve">DVCS </w:t>
+      </w:r>
+      <w:r>
+        <w:rPr>
+          <w:lang w:val="en-US"/>
+        </w:rPr>
+        <w:t>repositories</w:t>
+      </w:r>
+      <w:r>
+        <w:rPr>
+          <w:lang w:val="en-US"/>
+        </w:rPr>
+        <w:t xml:space="preserve">, consolidate this information and provide a series of </w:t>
+      </w:r>
+      <w:commentRangeStart w:id="31"/>
+      <w:r>
+        <w:rPr>
+          <w:lang w:val="en-US"/>
+        </w:rPr>
+        <w:t xml:space="preserve">extensible </w:t>
+      </w:r>
+      <w:commentRangeEnd w:id="31"/>
+      <w:r>
+        <w:rPr>
+          <w:rStyle w:val="Refdecomentrio"/>
+        </w:rPr>
+        <w:commentReference w:id="31"/>
+      </w:r>
+      <w:r>
+        <w:rPr>
+          <w:lang w:val="en-US"/>
+        </w:rPr>
+        <w:t xml:space="preserve">visualizations to the user. </w:t>
+      </w:r>
+      <w:commentRangeStart w:id="32"/>
+      <w:r>
+        <w:rPr>
+          <w:lang w:val="en-US"/>
+        </w:rPr>
+        <w:t>These visualizations can help administrators and developers in knowing who the participating peers in a project are and h</w:t>
+      </w:r>
+      <w:r>
+        <w:rPr>
+          <w:lang w:val="en-US"/>
+        </w:rPr>
+        <w:t>ow they depend upon each other.</w:t>
+      </w:r>
+      <w:commentRangeEnd w:id="32"/>
+      <w:r>
+        <w:rPr>
+          <w:rStyle w:val="Refdecomentrio"/>
+        </w:rPr>
+        <w:commentReference w:id="32"/>
+      </w:r>
+      <w:r>
+        <w:rPr>
+          <w:lang w:val="en-US"/>
+        </w:rPr>
+        <w:t xml:space="preserve"> </w:t>
+      </w:r>
+      <w:commentRangeStart w:id="33"/>
+      <w:r>
+        <w:rPr>
+          <w:lang w:val="en-US"/>
+        </w:rPr>
+        <w:t>The infrastructure also opens new research possibilities to enhance the existing visualization</w:t>
+      </w:r>
+      <w:r>
+        <w:rPr>
+          <w:lang w:val="en-US"/>
+        </w:rPr>
+        <w:t>s</w:t>
+      </w:r>
+      <w:r>
+        <w:rPr>
+          <w:lang w:val="en-US"/>
+        </w:rPr>
+        <w:t xml:space="preserve"> and provide new ones</w:t>
+      </w:r>
+      <w:commentRangeEnd w:id="33"/>
+      <w:r>
+        <w:rPr>
+          <w:rStyle w:val="Refdecomentrio"/>
+        </w:rPr>
+        <w:commentReference w:id="33"/>
+      </w:r>
+      <w:r>
+        <w:rPr>
+          <w:lang w:val="en-US"/>
+        </w:rPr>
+        <w:t xml:space="preserve">. </w:t>
+      </w:r>
+      <w:commentRangeStart w:id="34"/>
+      <w:r>
+        <w:rPr>
+          <w:lang w:val="en-US"/>
+        </w:rPr>
+        <w:t>The information that is gathered can be increased and used to mine information in the repositories and thus uncovering usage patterns or presenting metrics</w:t>
+      </w:r>
+      <w:commentRangeEnd w:id="34"/>
+      <w:r>
+        <w:rPr>
+          <w:rStyle w:val="Refdecomentrio"/>
+        </w:rPr>
+        <w:commentReference w:id="34"/>
       </w:r>
       <w:r>
         <w:rPr>
@@ -2099,40 +3055,242 @@
     </w:p>
     <w:p>
       <w:pPr>
-        <w:rPr>
-          <w:lang w:val="en-US"/>
-        </w:rPr>
-      </w:pPr>
-      <w:r>
-        <w:rPr>
-          <w:lang w:val="en-US"/>
-        </w:rPr>
-        <w:t xml:space="preserve">On the other hand, from an administrator’s point of view, how can she know which the existing clones of a project </w:t>
-      </w:r>
-      <w:r>
-        <w:rPr>
-          <w:lang w:val="en-US"/>
-        </w:rPr>
-        <w:t xml:space="preserve">are </w:t>
-      </w:r>
-      <w:r>
-        <w:rPr>
-          <w:lang w:val="en-US"/>
-        </w:rPr>
-        <w:t xml:space="preserve">and how they relate among each other? How can she know if there are pending commits to be sent from a staging repository to a production one? </w:t>
-      </w:r>
-    </w:p>
-    <w:p>
-      <w:pPr>
-        <w:rPr>
-          <w:lang w:val="en-US"/>
-        </w:rPr>
-      </w:pPr>
-      <w:r>
-        <w:rPr>
-          <w:lang w:val="en-US"/>
-        </w:rPr>
-        <w:t xml:space="preserve">This kind of perception regarding others work is known as “awareness”, which is defined by </w:t>
+        <w:pStyle w:val="Ttulo2"/>
+        <w:rPr>
+          <w:lang w:val="en-US"/>
+        </w:rPr>
+      </w:pPr>
+      <w:bookmarkStart w:id="35" w:name="_Toc406785194"/>
+      <w:r>
+        <w:rPr>
+          <w:lang w:val="en-US"/>
+        </w:rPr>
+        <w:t>Organization</w:t>
+      </w:r>
+      <w:bookmarkEnd w:id="35"/>
+    </w:p>
+    <w:p>
+      <w:pPr>
+        <w:rPr>
+          <w:lang w:val="en-US"/>
+        </w:rPr>
+      </w:pPr>
+      <w:r>
+        <w:rPr>
+          <w:lang w:val="en-US"/>
+        </w:rPr>
+        <w:t xml:space="preserve">Besides this introduction, this work is organized in </w:t>
+      </w:r>
+      <w:r>
+        <w:rPr>
+          <w:lang w:val="en-US"/>
+        </w:rPr>
+        <w:t>four</w:t>
+      </w:r>
+      <w:r>
+        <w:rPr>
+          <w:color w:val="FF0000"/>
+          <w:lang w:val="en-US"/>
+        </w:rPr>
+        <w:t xml:space="preserve"> </w:t>
+      </w:r>
+      <w:r>
+        <w:rPr>
+          <w:lang w:val="en-US"/>
+        </w:rPr>
+        <w:t xml:space="preserve">other chapters. </w:t>
+      </w:r>
+      <w:r>
+        <w:rPr>
+          <w:color w:val="FF0000"/>
+          <w:lang w:val="en-US"/>
+        </w:rPr>
+        <w:t>&lt;</w:t>
+      </w:r>
+      <w:r>
+        <w:rPr>
+          <w:color w:val="FF0000"/>
+          <w:lang w:val="en-US"/>
+        </w:rPr>
+        <w:t>Chapter 2</w:t>
+      </w:r>
+      <w:r>
+        <w:rPr>
+          <w:color w:val="FF0000"/>
+          <w:lang w:val="en-US"/>
+        </w:rPr>
+        <w:t>&gt;</w:t>
+      </w:r>
+      <w:r>
+        <w:rPr>
+          <w:color w:val="FF0000"/>
+          <w:lang w:val="en-US"/>
+        </w:rPr>
+        <w:t xml:space="preserve"> </w:t>
+      </w:r>
+      <w:r>
+        <w:rPr>
+          <w:lang w:val="en-US"/>
+        </w:rPr>
+        <w:t xml:space="preserve">presents some introductory topics regarding DVCS. It contrasts DVCS usage against CVCS. It also explains </w:t>
+      </w:r>
+      <w:r>
+        <w:rPr>
+          <w:lang w:val="en-US"/>
+        </w:rPr>
+        <w:t xml:space="preserve">the concept of </w:t>
+      </w:r>
+      <w:r>
+        <w:rPr>
+          <w:i/>
+          <w:lang w:val="en-US"/>
+        </w:rPr>
+        <w:t>branches</w:t>
+      </w:r>
+      <w:r>
+        <w:rPr>
+          <w:lang w:val="en-US"/>
+        </w:rPr>
+        <w:t xml:space="preserve"> and how they are used in DVCS. Lastly</w:t>
+      </w:r>
+      <w:r>
+        <w:rPr>
+          <w:lang w:val="en-US"/>
+        </w:rPr>
+        <w:t xml:space="preserve">, it </w:t>
+      </w:r>
+      <w:r>
+        <w:rPr>
+          <w:lang w:val="en-US"/>
+        </w:rPr>
+        <w:t>presents</w:t>
+      </w:r>
+      <w:r>
+        <w:rPr>
+          <w:lang w:val="en-US"/>
+        </w:rPr>
+        <w:t xml:space="preserve"> </w:t>
+      </w:r>
+      <w:r>
+        <w:rPr>
+          <w:lang w:val="en-US"/>
+        </w:rPr>
+        <w:t xml:space="preserve">the related work, </w:t>
+      </w:r>
+      <w:r>
+        <w:rPr>
+          <w:lang w:val="en-US"/>
+        </w:rPr>
+        <w:t>which include</w:t>
+      </w:r>
+      <w:r>
+        <w:rPr>
+          <w:lang w:val="en-US"/>
+        </w:rPr>
+        <w:t xml:space="preserve"> commit visualization approaches</w:t>
+      </w:r>
+      <w:r>
+        <w:rPr>
+          <w:lang w:val="en-US"/>
+        </w:rPr>
+        <w:t xml:space="preserve">, </w:t>
+      </w:r>
+      <w:r>
+        <w:rPr>
+          <w:lang w:val="en-US"/>
+        </w:rPr>
+        <w:t>approaches that provide awareness of concurrent changes, and approaches that focus on repository visualization.</w:t>
+      </w:r>
+    </w:p>
+    <w:p>
+      <w:pPr>
+        <w:rPr>
+          <w:lang w:val="en-US"/>
+        </w:rPr>
+      </w:pPr>
+      <w:r>
+        <w:rPr>
+          <w:color w:val="FF0000"/>
+          <w:lang w:val="en-US"/>
+        </w:rPr>
+        <w:t>&lt;</w:t>
+      </w:r>
+      <w:r>
+        <w:rPr>
+          <w:color w:val="FF0000"/>
+          <w:lang w:val="en-US"/>
+        </w:rPr>
+        <w:t>Chapter 3</w:t>
+      </w:r>
+      <w:r>
+        <w:rPr>
+          <w:color w:val="FF0000"/>
+          <w:lang w:val="en-US"/>
+        </w:rPr>
+        <w:t>&gt;</w:t>
+      </w:r>
+      <w:r>
+        <w:rPr>
+          <w:lang w:val="en-US"/>
+        </w:rPr>
+        <w:t xml:space="preserve"> presents the </w:t>
+      </w:r>
+      <w:r>
+        <w:rPr>
+          <w:lang w:val="en-US"/>
+        </w:rPr>
+        <w:t xml:space="preserve">approach, </w:t>
+      </w:r>
+      <w:commentRangeStart w:id="36"/>
+      <w:r>
+        <w:rPr>
+          <w:lang w:val="en-US"/>
+        </w:rPr>
+        <w:t>named DyeVC</w:t>
+      </w:r>
+      <w:r>
+        <w:rPr>
+          <w:rStyle w:val="Refdenotaderodap"/>
+          <w:lang w:val="en-US"/>
+        </w:rPr>
+        <w:footnoteReference w:id="1"/>
+      </w:r>
+      <w:commentRangeEnd w:id="36"/>
+      <w:r>
+        <w:rPr>
+          <w:rStyle w:val="Refdecomentrio"/>
+        </w:rPr>
+        <w:commentReference w:id="36"/>
+      </w:r>
+      <w:r>
+        <w:rPr>
+          <w:lang w:val="en-US"/>
+        </w:rPr>
+        <w:t xml:space="preserve">. This chapter describes how DVCS information is gathered and structured. Then it </w:t>
+      </w:r>
+      <w:r>
+        <w:rPr>
+          <w:lang w:val="en-US"/>
+        </w:rPr>
+        <w:t>outlines</w:t>
+      </w:r>
+      <w:r>
+        <w:rPr>
+          <w:lang w:val="en-US"/>
+        </w:rPr>
+        <w:t xml:space="preserve"> the existing visualizations in a hierarchical way, discussing the level</w:t>
+      </w:r>
+      <w:r>
+        <w:rPr>
+          <w:lang w:val="en-US"/>
+        </w:rPr>
+        <w:t xml:space="preserve"> of detail included in each one</w:t>
+      </w:r>
+      <w:r>
+        <w:rPr>
+          <w:lang w:val="en-US"/>
+        </w:rPr>
+        <w:t xml:space="preserve">, over the example introduced in </w:t>
       </w:r>
       <w:r>
         <w:rPr>
@@ -2144,7 +3302,12 @@
         <w:rPr>
           <w:lang w:val="en-US"/>
         </w:rPr>
-        <w:instrText xml:space="preserve"> ADDIN ZOTERO_ITEM {"citationID":"otsur43e6","properties":{"formattedCitation":"(DOURISH; BELLOTTI, 1992)","plainCitation":"(DOURISH; BELLOTTI, 1992)"},"citationItems":[{"id":2515,"uris":["http://zotero.org/users/892576/items/6DCTVP6K"],"uri":["http://zotero.org/users/892576/items/6DCTVP6K"]}]} </w:instrText>
+        <w:instrText xml:space="preserve"> REF _Ref393358131 \h </w:instrText>
+      </w:r>
+      <w:r>
+        <w:rPr>
+          <w:lang w:val="en-US"/>
+        </w:rPr>
       </w:r>
       <w:r>
         <w:rPr>
@@ -2154,10 +3317,15 @@
       </w:r>
       <w:r>
         <w:rPr>
-          <w:rFonts w:cs="Times New Roman"/>
-          <w:lang w:val="en-US"/>
-        </w:rPr>
-        <w:t>(DOURISH; BELLOTTI, 1992)</w:t>
+          <w:lang w:val="en-US"/>
+        </w:rPr>
+        <w:t xml:space="preserve">Figure </w:t>
+      </w:r>
+      <w:r>
+        <w:rPr>
+          <w:lang w:val="en-US"/>
+        </w:rPr>
+        <w:t>1</w:t>
       </w:r>
       <w:r>
         <w:rPr>
@@ -2169,38 +3337,13 @@
         <w:rPr>
           <w:lang w:val="en-US"/>
         </w:rPr>
-        <w:t xml:space="preserve"> as “an understanding of the activities of others to provide a context for one’s own activities”.</w:t>
-      </w:r>
-    </w:p>
-    <w:p>
-      <w:pPr>
-        <w:rPr>
-          <w:lang w:val="en-US"/>
-        </w:rPr>
-      </w:pPr>
-      <w:r>
-        <w:rPr>
-          <w:lang w:val="en-US"/>
-        </w:rPr>
-        <w:t xml:space="preserve">Most of the existing </w:t>
-      </w:r>
-      <w:r>
-        <w:rPr>
-          <w:lang w:val="en-US"/>
-        </w:rPr>
-        <w:t>approaches</w:t>
-      </w:r>
-      <w:r>
-        <w:rPr>
-          <w:lang w:val="en-US"/>
-        </w:rPr>
-        <w:t xml:space="preserve"> that deal with providing awareness </w:t>
-      </w:r>
-      <w:r>
-        <w:rPr>
-          <w:lang w:val="en-US"/>
-        </w:rPr>
-        <w:t>of</w:t>
+        <w:t xml:space="preserve">. It also </w:t>
+      </w:r>
+      <w:r>
+        <w:rPr>
+          <w:lang w:val="en-US"/>
+        </w:rPr>
+        <w:t>discusses</w:t>
       </w:r>
       <w:r>
         <w:rPr>
@@ -2212,7 +3355,51 @@
         <w:rPr>
           <w:lang w:val="en-US"/>
         </w:rPr>
-        <w:t>concurrent work</w:t>
+        <w:t>the algorithm used in information gathering, which is in the heart of the process that discovers related peers, dependencies</w:t>
+      </w:r>
+      <w:r>
+        <w:rPr>
+          <w:lang w:val="en-US"/>
+        </w:rPr>
+        <w:t>,</w:t>
+      </w:r>
+      <w:r>
+        <w:rPr>
+          <w:lang w:val="en-US"/>
+        </w:rPr>
+        <w:t xml:space="preserve"> and </w:t>
+      </w:r>
+      <w:commentRangeStart w:id="37"/>
+      <w:r>
+        <w:rPr>
+          <w:lang w:val="en-US"/>
+        </w:rPr>
+        <w:t>work in p</w:t>
+      </w:r>
+      <w:r>
+        <w:rPr>
+          <w:lang w:val="en-US"/>
+        </w:rPr>
+        <w:t>rogress</w:t>
+      </w:r>
+      <w:commentRangeEnd w:id="37"/>
+      <w:r>
+        <w:rPr>
+          <w:rStyle w:val="Refdecomentrio"/>
+        </w:rPr>
+        <w:commentReference w:id="37"/>
+      </w:r>
+      <w:r>
+        <w:rPr>
+          <w:lang w:val="en-US"/>
+        </w:rPr>
+        <w:t xml:space="preserve">. Furthermore, it presents the technologies </w:t>
+      </w:r>
+      <w:r>
+        <w:rPr>
+          <w:lang w:val="en-US"/>
+        </w:rPr>
+        <w:t>used</w:t>
       </w:r>
       <w:r>
         <w:rPr>
@@ -2224,128 +3411,37 @@
         <w:rPr>
           <w:lang w:val="en-US"/>
         </w:rPr>
-        <w:t>(</w:t>
-      </w:r>
-      <w:r>
-        <w:rPr>
-          <w:lang w:val="en-US"/>
-        </w:rPr>
-        <w:t xml:space="preserve">in different clones or different branches) </w:t>
-      </w:r>
-      <w:r>
-        <w:rPr>
-          <w:lang w:val="en-US"/>
-        </w:rPr>
-        <w:t xml:space="preserve">are </w:t>
-      </w:r>
-      <w:r>
-        <w:rPr>
-          <w:lang w:val="en-US"/>
-        </w:rPr>
-        <w:t>focused only in CVCSs</w:t>
-      </w:r>
-      <w:r>
-        <w:rPr>
-          <w:lang w:val="en-US"/>
-        </w:rPr>
-        <w:t>, which are much less prone to branches if compared to DVCS</w:t>
-      </w:r>
-      <w:r>
-        <w:rPr>
-          <w:lang w:val="en-US"/>
-        </w:rPr>
-        <w:t>s</w:t>
-      </w:r>
-      <w:r>
-        <w:rPr>
-          <w:lang w:val="en-US"/>
-        </w:rPr>
-        <w:t xml:space="preserve">. Other approaches focus on DVCSs, </w:t>
-      </w:r>
-      <w:r>
-        <w:rPr>
-          <w:lang w:val="en-US"/>
-        </w:rPr>
-        <w:t>but looking at a specific branch and without offering</w:t>
-      </w:r>
-      <w:r>
-        <w:rPr>
-          <w:lang w:val="en-US"/>
-        </w:rPr>
-        <w:t xml:space="preserve"> a way to discover dependencies between clones</w:t>
-      </w:r>
-      <w:r>
-        <w:rPr>
-          <w:lang w:val="en-US"/>
-        </w:rPr>
-        <w:t xml:space="preserve"> (i.e., peers)</w:t>
-      </w:r>
-      <w:r>
-        <w:rPr>
-          <w:lang w:val="en-US"/>
-        </w:rPr>
-        <w:t>, or changes introduced in different branches of work.</w:t>
-      </w:r>
-    </w:p>
-    <w:p>
-      <w:pPr>
-        <w:rPr>
-          <w:lang w:val="en-US"/>
-        </w:rPr>
-      </w:pPr>
-      <w:r>
-        <w:rPr>
-          <w:lang w:val="en-US"/>
-        </w:rPr>
-        <w:t xml:space="preserve">Therefore, this work main motivation is to </w:t>
-      </w:r>
-      <w:r>
-        <w:rPr>
-          <w:lang w:val="en-US"/>
-        </w:rPr>
-        <w:t xml:space="preserve">establish an extensible platform that </w:t>
-      </w:r>
-      <w:r>
-        <w:rPr>
-          <w:lang w:val="en-US"/>
-        </w:rPr>
-        <w:t>help</w:t>
-      </w:r>
-      <w:r>
-        <w:rPr>
-          <w:lang w:val="en-US"/>
-        </w:rPr>
-        <w:t>s</w:t>
-      </w:r>
-      <w:r>
-        <w:rPr>
-          <w:lang w:val="en-US"/>
-        </w:rPr>
-        <w:t xml:space="preserve"> DVCS administrators and users in understanding </w:t>
-      </w:r>
-      <w:r>
-        <w:rPr>
-          <w:lang w:val="en-US"/>
-        </w:rPr>
-        <w:t xml:space="preserve">who </w:t>
-      </w:r>
-      <w:r>
-        <w:rPr>
-          <w:lang w:val="en-US"/>
-        </w:rPr>
-        <w:t xml:space="preserve">the existing </w:t>
-      </w:r>
-      <w:r>
-        <w:rPr>
-          <w:lang w:val="en-US"/>
-        </w:rPr>
-        <w:t>peers are and how they relate with each other</w:t>
-      </w:r>
-      <w:r>
-        <w:rPr>
-          <w:lang w:val="en-US"/>
-        </w:rPr>
-        <w:t xml:space="preserve">. </w:t>
+        <w:t xml:space="preserve">in the implementation. Finally, it shows a typical usage </w:t>
+      </w:r>
+      <w:r>
+        <w:rPr>
+          <w:lang w:val="en-US"/>
+        </w:rPr>
+        <w:t xml:space="preserve">scenario </w:t>
+      </w:r>
+      <w:r>
+        <w:rPr>
+          <w:lang w:val="en-US"/>
+        </w:rPr>
+        <w:t xml:space="preserve">of </w:t>
+      </w:r>
+      <w:r>
+        <w:rPr>
+          <w:lang w:val="en-US"/>
+        </w:rPr>
+        <w:t>DyeVC</w:t>
+      </w:r>
+      <w:r>
+        <w:rPr>
+          <w:lang w:val="en-US"/>
+        </w:rPr>
+        <w:t xml:space="preserve">, describing </w:t>
+      </w:r>
+      <w:r>
+        <w:rPr>
+          <w:lang w:val="en-US"/>
+        </w:rPr>
+        <w:t>its</w:t>
       </w:r>
       <w:r>
         <w:rPr>
@@ -2353,537 +3449,11 @@
         </w:rPr>
         <w:t xml:space="preserve"> </w:t>
       </w:r>
-    </w:p>
-    <w:p>
-      <w:pPr>
-        <w:pStyle w:val="Ttulo2"/>
-        <w:rPr>
-          <w:lang w:val="en-US"/>
-        </w:rPr>
-      </w:pPr>
-      <w:bookmarkStart w:id="14" w:name="_Toc406785191"/>
-      <w:r>
-        <w:rPr>
-          <w:lang w:val="en-US"/>
-        </w:rPr>
-        <w:t>Goals</w:t>
-      </w:r>
-      <w:bookmarkEnd w:id="14"/>
-    </w:p>
-    <w:p>
-      <w:pPr>
-        <w:rPr>
-          <w:lang w:val="en-US"/>
-        </w:rPr>
-      </w:pPr>
-      <w:r>
-        <w:rPr>
-          <w:lang w:val="en-US"/>
-        </w:rPr>
-        <w:t xml:space="preserve">Having mentioned our motivation, </w:t>
-      </w:r>
-      <w:r>
-        <w:rPr>
-          <w:lang w:val="en-US"/>
-        </w:rPr>
-        <w:t>we</w:t>
-      </w:r>
-      <w:r>
-        <w:rPr>
-          <w:lang w:val="en-US"/>
-        </w:rPr>
-        <w:t xml:space="preserve"> </w:t>
-      </w:r>
-      <w:r>
-        <w:rPr>
-          <w:lang w:val="en-US"/>
-        </w:rPr>
-        <w:t xml:space="preserve">propose </w:t>
-      </w:r>
-      <w:r>
-        <w:rPr>
-          <w:lang w:val="en-US"/>
-        </w:rPr>
-        <w:t>a novel visualization infrastructure for DVCS</w:t>
-      </w:r>
-      <w:r>
-        <w:rPr>
-          <w:lang w:val="en-US"/>
-        </w:rPr>
-        <w:t xml:space="preserve">, </w:t>
-      </w:r>
-      <w:r>
-        <w:rPr>
-          <w:lang w:val="en-US"/>
-        </w:rPr>
-        <w:t xml:space="preserve">which </w:t>
-      </w:r>
-      <w:r>
-        <w:rPr>
-          <w:lang w:val="en-US"/>
-        </w:rPr>
-        <w:t>gathers information about different clones of a repository and presents them visually to the user</w:t>
-      </w:r>
-      <w:r>
-        <w:rPr>
-          <w:lang w:val="en-US"/>
-        </w:rPr>
-        <w:t>, allowing</w:t>
-      </w:r>
-      <w:r>
-        <w:rPr>
-          <w:lang w:val="en-US"/>
-        </w:rPr>
-        <w:t xml:space="preserve"> one to perceive how his repository evolved over time and how this evolution compares to the evolution of other repositories in the project.</w:t>
-      </w:r>
-    </w:p>
-    <w:p>
-      <w:pPr>
-        <w:rPr>
-          <w:lang w:val="en-US"/>
-        </w:rPr>
-      </w:pPr>
-      <w:r>
-        <w:rPr>
-          <w:lang w:val="en-US"/>
-        </w:rPr>
-        <w:t xml:space="preserve">Thus, this work proposes an extensible platform that enables repository administrators to visualize which the existing repositories of a project are and how they interact with each other. Having this information is </w:t>
-      </w:r>
-      <w:r>
-        <w:rPr>
-          <w:lang w:val="en-US"/>
-        </w:rPr>
-        <w:t>important to verify if communication is taking place accordingly, based on what was defined in the CM Plan.</w:t>
-      </w:r>
-    </w:p>
-    <w:p>
-      <w:pPr>
-        <w:rPr>
-          <w:lang w:val="en-US"/>
-        </w:rPr>
-      </w:pPr>
-      <w:r>
-        <w:rPr>
-          <w:lang w:val="en-US"/>
-        </w:rPr>
-        <w:t xml:space="preserve">This work also aims at </w:t>
-      </w:r>
-      <w:r>
-        <w:rPr>
-          <w:lang w:val="en-US"/>
-        </w:rPr>
-        <w:t>increasing the developer knowledge of what is going on around his repository and the repositories of his teammates</w:t>
-      </w:r>
-      <w:r>
-        <w:rPr>
-          <w:lang w:val="en-US"/>
-        </w:rPr>
-        <w:t>, despite the branch where changes are being done.</w:t>
-      </w:r>
-    </w:p>
-    <w:p>
-      <w:pPr>
-        <w:pStyle w:val="Ttulo2"/>
-        <w:rPr>
-          <w:lang w:val="en-US"/>
-        </w:rPr>
-      </w:pPr>
-      <w:bookmarkStart w:id="15" w:name="_Toc406785192"/>
-      <w:r>
-        <w:rPr>
-          <w:lang w:val="en-US"/>
-        </w:rPr>
-        <w:t>Research Questions</w:t>
-      </w:r>
-      <w:bookmarkEnd w:id="15"/>
-    </w:p>
-    <w:p>
-      <w:pPr>
-        <w:rPr>
-          <w:lang w:val="en-US"/>
-        </w:rPr>
-      </w:pPr>
-      <w:r>
-        <w:rPr>
-          <w:lang w:val="en-US"/>
-        </w:rPr>
-        <w:t>Our approach and its evaluation have the primarily objective to answer</w:t>
-      </w:r>
-      <w:r>
-        <w:rPr>
-          <w:lang w:val="en-US"/>
-        </w:rPr>
-        <w:t xml:space="preserve"> the following questions:</w:t>
-      </w:r>
-    </w:p>
-    <w:p>
-      <w:pPr>
-        <w:pStyle w:val="Listasemnumerao"/>
-        <w:rPr>
-          <w:lang w:val="en-US"/>
-        </w:rPr>
-      </w:pPr>
-      <w:r>
-        <w:rPr>
-          <w:lang w:val="en-US"/>
-        </w:rPr>
-        <w:t>Q1: Which clones were created from a repository?</w:t>
-      </w:r>
-    </w:p>
-    <w:p>
-      <w:pPr>
-        <w:pStyle w:val="Listasemnumerao"/>
-        <w:rPr>
-          <w:lang w:val="en-US"/>
-        </w:rPr>
-      </w:pPr>
-      <w:r>
-        <w:rPr>
-          <w:lang w:val="en-US"/>
-        </w:rPr>
-        <w:t>Q2: What are the dependencies between different clones?</w:t>
-      </w:r>
-    </w:p>
-    <w:p>
-      <w:pPr>
-        <w:pStyle w:val="Listasemnumerao"/>
-        <w:rPr>
-          <w:lang w:val="en-US"/>
-        </w:rPr>
-      </w:pPr>
-      <w:r>
-        <w:rPr>
-          <w:lang w:val="en-US"/>
-        </w:rPr>
-        <w:t>Q3: Which changes are under work in parallel (in different clones or different branches) and which of them are available to be incorporated into my work?</w:t>
-      </w:r>
-    </w:p>
-    <w:p>
-      <w:pPr>
-        <w:pStyle w:val="Listasemnumerao"/>
-        <w:rPr>
-          <w:lang w:val="en-US"/>
-        </w:rPr>
-      </w:pPr>
-      <w:r>
-        <w:rPr>
-          <w:lang w:val="en-US"/>
-        </w:rPr>
-        <w:t>Q4: Is it computationally feasible to gather this information from all known repositories, keeping them available to be used when needed?</w:t>
-      </w:r>
-    </w:p>
-    <w:p>
-      <w:pPr>
-        <w:pStyle w:val="Ttulo2"/>
-        <w:rPr>
-          <w:lang w:val="en-US"/>
-        </w:rPr>
-      </w:pPr>
-      <w:bookmarkStart w:id="16" w:name="_Toc406785193"/>
-      <w:r>
-        <w:rPr>
-          <w:lang w:val="en-US"/>
-        </w:rPr>
-        <w:t>Contributions</w:t>
-      </w:r>
-      <w:bookmarkEnd w:id="16"/>
-    </w:p>
-    <w:p>
-      <w:pPr>
-        <w:rPr>
-          <w:lang w:val="en-US"/>
-        </w:rPr>
-      </w:pPr>
-      <w:r>
-        <w:rPr>
-          <w:lang w:val="en-US"/>
-        </w:rPr>
-        <w:t xml:space="preserve">This work introduces a new infrastructure for DVCS monitoring and awareness that can gather information on DVCS </w:t>
-      </w:r>
-      <w:r>
-        <w:rPr>
-          <w:lang w:val="en-US"/>
-        </w:rPr>
-        <w:t>repositories</w:t>
-      </w:r>
-      <w:r>
-        <w:rPr>
-          <w:lang w:val="en-US"/>
-        </w:rPr>
-        <w:t>, consolidate this information and provide a series of extensible visualizations to the user. These visualizations can help administrators and developers in knowing who the participating peers in a project are and h</w:t>
-      </w:r>
-      <w:r>
-        <w:rPr>
-          <w:lang w:val="en-US"/>
-        </w:rPr>
-        <w:t>ow they depend upon each other. The infrastructure also opens new research possibilities to enhance the existing visualization</w:t>
-      </w:r>
-      <w:r>
-        <w:rPr>
-          <w:lang w:val="en-US"/>
-        </w:rPr>
-        <w:t>s</w:t>
-      </w:r>
-      <w:r>
-        <w:rPr>
-          <w:lang w:val="en-US"/>
-        </w:rPr>
-        <w:t xml:space="preserve"> and provide new ones</w:t>
-      </w:r>
-      <w:r>
-        <w:rPr>
-          <w:lang w:val="en-US"/>
-        </w:rPr>
-        <w:t>. The information that is gathered can be increased and used to mine information in the repositories and thus uncovering usage patterns or presenting metrics.</w:t>
-      </w:r>
-    </w:p>
-    <w:p>
-      <w:pPr>
-        <w:pStyle w:val="Ttulo2"/>
-        <w:rPr>
-          <w:lang w:val="en-US"/>
-        </w:rPr>
-      </w:pPr>
-      <w:bookmarkStart w:id="17" w:name="_Toc406785194"/>
-      <w:r>
-        <w:rPr>
-          <w:lang w:val="en-US"/>
-        </w:rPr>
-        <w:t>Organization</w:t>
-      </w:r>
-      <w:bookmarkEnd w:id="17"/>
-    </w:p>
-    <w:p>
-      <w:pPr>
-        <w:rPr>
-          <w:lang w:val="en-US"/>
-        </w:rPr>
-      </w:pPr>
-      <w:r>
-        <w:rPr>
-          <w:lang w:val="en-US"/>
-        </w:rPr>
-        <w:t>Besides this introduction, this work is organized in</w:t>
-      </w:r>
-      <w:r>
-        <w:rPr>
-          <w:lang w:val="en-US"/>
-        </w:rPr>
-        <w:t xml:space="preserve"> </w:t>
-      </w:r>
-      <w:r>
-        <w:rPr>
-          <w:lang w:val="en-US"/>
-        </w:rPr>
-        <w:t>four</w:t>
-      </w:r>
-      <w:r>
-        <w:rPr>
-          <w:color w:val="FF0000"/>
-          <w:lang w:val="en-US"/>
-        </w:rPr>
-        <w:t xml:space="preserve"> </w:t>
-      </w:r>
-      <w:r>
-        <w:rPr>
-          <w:lang w:val="en-US"/>
-        </w:rPr>
-        <w:t xml:space="preserve">other chapters. </w:t>
-      </w:r>
-      <w:r>
-        <w:rPr>
-          <w:color w:val="FF0000"/>
-          <w:lang w:val="en-US"/>
-        </w:rPr>
-        <w:t>&lt;</w:t>
-      </w:r>
-      <w:r>
-        <w:rPr>
-          <w:color w:val="FF0000"/>
-          <w:lang w:val="en-US"/>
-        </w:rPr>
-        <w:t>Chapter 2</w:t>
-      </w:r>
-      <w:r>
-        <w:rPr>
-          <w:color w:val="FF0000"/>
-          <w:lang w:val="en-US"/>
-        </w:rPr>
-        <w:t>&gt;</w:t>
-      </w:r>
-      <w:r>
-        <w:rPr>
-          <w:color w:val="FF0000"/>
-          <w:lang w:val="en-US"/>
-        </w:rPr>
-        <w:t xml:space="preserve"> </w:t>
-      </w:r>
-      <w:r>
-        <w:rPr>
-          <w:lang w:val="en-US"/>
-        </w:rPr>
-        <w:t xml:space="preserve">presents some introductory topics regarding DVCSs. It contrasts DVCS usage against CVCS. It also explains </w:t>
-      </w:r>
-      <w:r>
-        <w:rPr>
-          <w:lang w:val="en-US"/>
-        </w:rPr>
-        <w:t xml:space="preserve">the concept of </w:t>
-      </w:r>
-      <w:r>
-        <w:rPr>
-          <w:i/>
-          <w:lang w:val="en-US"/>
-        </w:rPr>
-        <w:t>branches</w:t>
-      </w:r>
-      <w:r>
-        <w:rPr>
-          <w:lang w:val="en-US"/>
-        </w:rPr>
-        <w:t xml:space="preserve"> and how they are used in DVCSs. Lastly</w:t>
-      </w:r>
-      <w:r>
-        <w:rPr>
-          <w:lang w:val="en-US"/>
-        </w:rPr>
-        <w:t>, it outlines the related work for this work, ranging from commit visualization approaches, to approaches that provide awareness of concurrent changes, and finally to approaches that focus on repository visualization.</w:t>
-      </w:r>
-    </w:p>
-    <w:p>
-      <w:pPr>
-        <w:rPr>
-          <w:lang w:val="en-US"/>
-        </w:rPr>
-      </w:pPr>
-      <w:r>
-        <w:rPr>
-          <w:color w:val="FF0000"/>
-          <w:lang w:val="en-US"/>
-        </w:rPr>
-        <w:t>&lt;</w:t>
-      </w:r>
-      <w:r>
-        <w:rPr>
-          <w:color w:val="FF0000"/>
-          <w:lang w:val="en-US"/>
-        </w:rPr>
-        <w:t>Chapter 3</w:t>
-      </w:r>
-      <w:r>
-        <w:rPr>
-          <w:color w:val="FF0000"/>
-          <w:lang w:val="en-US"/>
-        </w:rPr>
-        <w:t>&gt;</w:t>
-      </w:r>
-      <w:r>
-        <w:rPr>
-          <w:lang w:val="en-US"/>
-        </w:rPr>
-        <w:t xml:space="preserve"> presents the </w:t>
-      </w:r>
-      <w:r>
-        <w:rPr>
-          <w:lang w:val="en-US"/>
-        </w:rPr>
-        <w:t>approach, named DyeVC</w:t>
-      </w:r>
-      <w:r>
-        <w:rPr>
-          <w:rStyle w:val="Refdenotaderodap"/>
-        </w:rPr>
-        <w:footnoteReference w:id="1"/>
-      </w:r>
-      <w:r>
-        <w:rPr>
-          <w:lang w:val="en-US"/>
-        </w:rPr>
-        <w:t xml:space="preserve">. This chapter describes how DVCS information is gathered and structured. Then it </w:t>
-      </w:r>
-      <w:r>
-        <w:rPr>
-          <w:lang w:val="en-US"/>
-        </w:rPr>
-        <w:t>outlines</w:t>
-      </w:r>
-      <w:r>
-        <w:rPr>
-          <w:lang w:val="en-US"/>
-        </w:rPr>
-        <w:t xml:space="preserve"> the existing visualizations in a hierarchical way, discussing the level of detail included in each one</w:t>
-      </w:r>
-      <w:r>
-        <w:rPr>
-          <w:lang w:val="en-US"/>
-        </w:rPr>
-        <w:t xml:space="preserve">, over the example introduced in </w:t>
-      </w:r>
-      <w:r>
-        <w:rPr>
-          <w:lang w:val="en-US"/>
-        </w:rPr>
-        <w:fldChar w:fldCharType="begin"/>
-      </w:r>
-      <w:r>
-        <w:rPr>
-          <w:lang w:val="en-US"/>
-        </w:rPr>
-        <w:instrText xml:space="preserve"> REF _Ref393358131 \h </w:instrText>
-      </w:r>
-      <w:r>
-        <w:rPr>
-          <w:lang w:val="en-US"/>
-        </w:rPr>
-      </w:r>
-      <w:r>
-        <w:rPr>
-          <w:lang w:val="en-US"/>
-        </w:rPr>
-        <w:fldChar w:fldCharType="separate"/>
-      </w:r>
-      <w:r>
-        <w:rPr>
-          <w:lang w:val="en-US"/>
-        </w:rPr>
-        <w:t xml:space="preserve">Figure </w:t>
-      </w:r>
-      <w:r>
-        <w:rPr>
-          <w:noProof/>
-          <w:lang w:val="en-US"/>
-        </w:rPr>
-        <w:t>1</w:t>
-      </w:r>
-      <w:r>
-        <w:rPr>
-          <w:lang w:val="en-US"/>
-        </w:rPr>
-        <w:fldChar w:fldCharType="end"/>
-      </w:r>
-      <w:r>
-        <w:rPr>
-          <w:lang w:val="en-US"/>
-        </w:rPr>
-        <w:t xml:space="preserve">. It also </w:t>
-      </w:r>
-      <w:r>
-        <w:rPr>
-          <w:lang w:val="en-US"/>
-        </w:rPr>
-        <w:t>discusses</w:t>
-      </w:r>
-      <w:r>
-        <w:rPr>
-          <w:lang w:val="en-US"/>
-        </w:rPr>
-        <w:t xml:space="preserve"> </w:t>
-      </w:r>
-      <w:r>
-        <w:rPr>
-          <w:lang w:val="en-US"/>
-        </w:rPr>
-        <w:t>the algorithm used in information gathering, which is in the heart of the process that discovers related peers, dependencies and work in progress. Furthermore, it presents the technologies involved in the implementation. Finally, it shows a typical usage of the approach, describing our prototype and the first steps needed to use it.</w:t>
+      <w:r>
+        <w:rPr>
+          <w:lang w:val="en-US"/>
+        </w:rPr>
+        <w:t>prototype and the first steps needed to use it.</w:t>
       </w:r>
     </w:p>
     <w:p>
@@ -3027,22 +3597,22 @@
           <w:lang w:val="en-US"/>
         </w:rPr>
       </w:pPr>
-      <w:bookmarkStart w:id="18" w:name="_Toc406785195"/>
+      <w:bookmarkStart w:id="38" w:name="_Toc406785195"/>
       <w:r>
         <w:rPr>
           <w:lang w:val="en-US"/>
         </w:rPr>
         <w:t xml:space="preserve">– </w:t>
       </w:r>
-      <w:bookmarkEnd w:id="8"/>
-      <w:bookmarkEnd w:id="9"/>
+      <w:bookmarkEnd w:id="10"/>
+      <w:bookmarkEnd w:id="11"/>
       <w:r>
         <w:rPr>
           <w:lang w:val="en-US"/>
         </w:rPr>
         <w:t>Conclusion</w:t>
       </w:r>
-      <w:bookmarkEnd w:id="18"/>
+      <w:bookmarkEnd w:id="38"/>
     </w:p>
     <w:p>
       <w:pPr>
@@ -3051,14 +3621,14 @@
           <w:lang w:val="en-US"/>
         </w:rPr>
       </w:pPr>
-      <w:bookmarkStart w:id="19" w:name="_Toc406785196"/>
+      <w:bookmarkStart w:id="39" w:name="_Toc406785196"/>
       <w:r>
         <w:rPr>
           <w:lang w:val="en-US"/>
         </w:rPr>
         <w:t>Contributions</w:t>
       </w:r>
-      <w:bookmarkEnd w:id="19"/>
+      <w:bookmarkEnd w:id="39"/>
     </w:p>
     <w:p>
       <w:pPr>
@@ -3095,13 +3665,33 @@
         <w:rPr>
           <w:lang w:val="en-US"/>
         </w:rPr>
-        <w:t xml:space="preserve">information from registered DVCS clones and their </w:t>
-      </w:r>
-      <w:r>
-        <w:rPr>
-          <w:lang w:val="en-US"/>
-        </w:rPr>
-        <w:t>peers, regarding the flow of communication and the existing commits in every node, and records this information in a central database.</w:t>
+        <w:t xml:space="preserve">information from registered DVCS </w:t>
+      </w:r>
+      <w:commentRangeStart w:id="40"/>
+      <w:r>
+        <w:rPr>
+          <w:lang w:val="en-US"/>
+        </w:rPr>
+        <w:t xml:space="preserve">clones and their </w:t>
+      </w:r>
+      <w:r>
+        <w:rPr>
+          <w:lang w:val="en-US"/>
+        </w:rPr>
+        <w:t>peers</w:t>
+      </w:r>
+      <w:commentRangeEnd w:id="40"/>
+      <w:r>
+        <w:rPr>
+          <w:rStyle w:val="Refdecomentrio"/>
+        </w:rPr>
+        <w:commentReference w:id="40"/>
+      </w:r>
+      <w:r>
+        <w:rPr>
+          <w:lang w:val="en-US"/>
+        </w:rPr>
+        <w:t>, regarding the flow of communication and the existing commits in every node, and records this information in a central database.</w:t>
       </w:r>
     </w:p>
     <w:p>
@@ -3152,7 +3742,19 @@
         <w:rPr>
           <w:lang w:val="en-US"/>
         </w:rPr>
-        <w:t xml:space="preserve"> shows the information in different level of details, from a </w:t>
+        <w:t xml:space="preserve"> shows the information in different level</w:t>
+      </w:r>
+      <w:r>
+        <w:rPr>
+          <w:lang w:val="en-US"/>
+        </w:rPr>
+        <w:t>s</w:t>
+      </w:r>
+      <w:r>
+        <w:rPr>
+          <w:lang w:val="en-US"/>
+        </w:rPr>
+        <w:t xml:space="preserve"> of detail, from a </w:t>
       </w:r>
       <w:r>
         <w:rPr>
@@ -3188,13 +3790,45 @@
         <w:rPr>
           <w:lang w:val="en-US"/>
         </w:rPr>
-        <w:t xml:space="preserve"> commit, despite the repository where it is located. Most of the visualizations provided use an extensible graph library that allows the approach to be extended through the creation of new visualizations and filters.</w:t>
-      </w:r>
-      <w:r>
-        <w:rPr>
-          <w:lang w:val="en-US"/>
-        </w:rPr>
-        <w:t xml:space="preserve"> The visualizations use transformations to present vertices and edges using different icons, colors, line types and text labels, according to the characteristics that we want to highlight.</w:t>
+        <w:t xml:space="preserve"> commit, despite the repository where it is located. Most of the visualizations use </w:t>
+      </w:r>
+      <w:commentRangeStart w:id="41"/>
+      <w:r>
+        <w:rPr>
+          <w:lang w:val="en-US"/>
+        </w:rPr>
+        <w:t>an extensible graph library that allows the approach to be extended through the creation of new visualizations and filters</w:t>
+      </w:r>
+      <w:commentRangeEnd w:id="41"/>
+      <w:r>
+        <w:rPr>
+          <w:rStyle w:val="Refdecomentrio"/>
+        </w:rPr>
+        <w:commentReference w:id="41"/>
+      </w:r>
+      <w:r>
+        <w:rPr>
+          <w:lang w:val="en-US"/>
+        </w:rPr>
+        <w:t>.</w:t>
+      </w:r>
+      <w:r>
+        <w:rPr>
+          <w:lang w:val="en-US"/>
+        </w:rPr>
+        <w:t xml:space="preserve"> The visualizations use transformations to present vertices and edges using different icons, colors, line types</w:t>
+      </w:r>
+      <w:r>
+        <w:rPr>
+          <w:lang w:val="en-US"/>
+        </w:rPr>
+        <w:t>,</w:t>
+      </w:r>
+      <w:r>
+        <w:rPr>
+          <w:lang w:val="en-US"/>
+        </w:rPr>
+        <w:t xml:space="preserve"> and text labels, according to the characteristics that we want to highlight.</w:t>
       </w:r>
       <w:r>
         <w:rPr>
@@ -3213,7 +3847,14 @@
         <w:rPr>
           <w:lang w:val="en-US"/>
         </w:rPr>
-        <w:t xml:space="preserve">We have evaluated DyeVC on a real project, showing that it can be used to answer questions that arise when working with DVCSs. We have also evaluated DyeVC’s performance when used with repositories of different sizes, and we found out that the time and space complexity of </w:t>
+        <w:t xml:space="preserve">We have evaluated DyeVC on a real project, showing that it can be used to answer questions that arise when working with DVCSs. We have also evaluated DyeVC’s performance when used with repositories of different sizes, </w:t>
+      </w:r>
+      <w:commentRangeStart w:id="42"/>
+      <w:r>
+        <w:rPr>
+          <w:lang w:val="en-US"/>
+        </w:rPr>
+        <w:t xml:space="preserve">and we found out that the time and space complexity of </w:t>
       </w:r>
       <w:r>
         <w:rPr>
@@ -3227,6 +3868,13 @@
         </w:rPr>
         <w:t>ed to the number of commits in the repository under analysis, especially in the view levels with finer granularity.</w:t>
       </w:r>
+      <w:commentRangeEnd w:id="42"/>
+      <w:r>
+        <w:rPr>
+          <w:rStyle w:val="Refdecomentrio"/>
+        </w:rPr>
+        <w:commentReference w:id="42"/>
+      </w:r>
     </w:p>
     <w:p>
       <w:pPr>
@@ -3235,14 +3883,14 @@
           <w:lang w:val="en-US"/>
         </w:rPr>
       </w:pPr>
-      <w:bookmarkStart w:id="20" w:name="_Toc406785197"/>
+      <w:bookmarkStart w:id="43" w:name="_Toc406785197"/>
       <w:r>
         <w:rPr>
           <w:lang w:val="en-US"/>
         </w:rPr>
         <w:t>Limitations</w:t>
       </w:r>
-      <w:bookmarkEnd w:id="20"/>
+      <w:bookmarkEnd w:id="43"/>
     </w:p>
     <w:p>
       <w:pPr>
@@ -3261,8 +3909,21 @@
         <w:rPr>
           <w:lang w:val="en-US"/>
         </w:rPr>
-        <w:t xml:space="preserve"> has a scalability limitation, regarding processing performance and memory usage. We use a </w:t>
-      </w:r>
+        <w:t xml:space="preserve"> has a scalability limitation, regarding processing performance and memory usage. We use </w:t>
+      </w:r>
+      <w:r>
+        <w:rPr>
+          <w:lang w:val="en-US"/>
+        </w:rPr>
+        <w:t>the</w:t>
+      </w:r>
+      <w:r>
+        <w:rPr>
+          <w:lang w:val="en-US"/>
+        </w:rPr>
+        <w:t xml:space="preserve"> </w:t>
+      </w:r>
+      <w:commentRangeStart w:id="44"/>
       <w:r>
         <w:rPr>
           <w:i/>
@@ -3274,7 +3935,32 @@
         <w:rPr>
           <w:lang w:val="en-US"/>
         </w:rPr>
-        <w:t xml:space="preserve"> algorithm provided by the graph library to minimize the number of crossing lines in the lower level visualization (that shows each commit in the topology), and this </w:t>
+        <w:t xml:space="preserve"> </w:t>
+      </w:r>
+      <w:commentRangeEnd w:id="44"/>
+      <w:r>
+        <w:rPr>
+          <w:rStyle w:val="Refdecomentrio"/>
+        </w:rPr>
+        <w:commentReference w:id="44"/>
+      </w:r>
+      <w:r>
+        <w:rPr>
+          <w:lang w:val="en-US"/>
+        </w:rPr>
+        <w:t xml:space="preserve">algorithm provided by the </w:t>
+      </w:r>
+      <w:r>
+        <w:rPr>
+          <w:lang w:val="en-US"/>
+        </w:rPr>
+        <w:t xml:space="preserve">JUNG </w:t>
+      </w:r>
+      <w:r>
+        <w:rPr>
+          <w:lang w:val="en-US"/>
+        </w:rPr>
+        <w:t xml:space="preserve">graph library to minimize the number of crossing lines in the lower level visualization (that shows each commit in the topology), and this </w:t>
       </w:r>
       <w:r>
         <w:rPr>
@@ -3292,7 +3978,27 @@
         <w:rPr>
           <w:lang w:val="en-US"/>
         </w:rPr>
-        <w:t xml:space="preserve"> thousands of nodes, although the high level topology visualization can be used on repositories with many thousands of commits.</w:t>
+        <w:t xml:space="preserve"> thousands of nodes, although the high level topology visualization can be used on repositories with </w:t>
+      </w:r>
+      <w:commentRangeStart w:id="45"/>
+      <w:r>
+        <w:rPr>
+          <w:lang w:val="en-US"/>
+        </w:rPr>
+        <w:t xml:space="preserve">many </w:t>
+      </w:r>
+      <w:commentRangeEnd w:id="45"/>
+      <w:r>
+        <w:rPr>
+          <w:rStyle w:val="Refdecomentrio"/>
+        </w:rPr>
+        <w:commentReference w:id="45"/>
+      </w:r>
+      <w:r>
+        <w:rPr>
+          <w:lang w:val="en-US"/>
+        </w:rPr>
+        <w:t>thousands of commits.</w:t>
       </w:r>
     </w:p>
     <w:p>
@@ -3326,32 +4032,96 @@
           <w:szCs w:val="23"/>
           <w:lang w:val="en-US"/>
         </w:rPr>
-        <w:t xml:space="preserve"> instances. Although this central database is needed, we used a document-based database that is hosted free in the internet, and the information is read and written using semi-structured JSON documents, that are automatically mapped to/fro</w:t>
-      </w:r>
+        <w:t xml:space="preserve"> instances. Although this central database is needed, we used a document-based database </w:t>
+      </w:r>
+      <w:commentRangeStart w:id="46"/>
       <w:r>
         <w:rPr>
           <w:sz w:val="23"/>
           <w:szCs w:val="23"/>
           <w:lang w:val="en-US"/>
         </w:rPr>
-        <w:t>m the application class model.</w:t>
-      </w:r>
-    </w:p>
-    <w:p>
-      <w:pPr>
+        <w:t xml:space="preserve">that is hosted free in the </w:t>
+      </w:r>
+      <w:r>
         <w:rPr>
           <w:sz w:val="23"/>
           <w:szCs w:val="23"/>
           <w:lang w:val="en-US"/>
         </w:rPr>
-      </w:pPr>
+        <w:t>I</w:t>
+      </w:r>
       <w:r>
         <w:rPr>
           <w:sz w:val="23"/>
           <w:szCs w:val="23"/>
           <w:lang w:val="en-US"/>
         </w:rPr>
-        <w:t>The need of a central database brings another limitation in the current implementation, regarding to security. The connection with the central database is authenticated by using an application key that is stored in the application itself. This way, different projects from different organizations will have their data gathered and stored in the same database. Although we do not store any sensitive information (we do not store contents of any files or commits, just metadata), this might be a concern for some people. We have plans to create different adapters, for example, to store the gathered information in local databases, with a per user authentication.</w:t>
+        <w:t>nternet</w:t>
+      </w:r>
+      <w:commentRangeEnd w:id="46"/>
+      <w:r>
+        <w:rPr>
+          <w:rStyle w:val="Refdecomentrio"/>
+        </w:rPr>
+        <w:commentReference w:id="46"/>
+      </w:r>
+      <w:r>
+        <w:rPr>
+          <w:sz w:val="23"/>
+          <w:szCs w:val="23"/>
+          <w:lang w:val="en-US"/>
+        </w:rPr>
+        <w:t>, and the information is read and written using semi-structured JSON documents, that are automatically mapped to/fro</w:t>
+      </w:r>
+      <w:r>
+        <w:rPr>
+          <w:sz w:val="23"/>
+          <w:szCs w:val="23"/>
+          <w:lang w:val="en-US"/>
+        </w:rPr>
+        <w:t>m the application class model.</w:t>
+      </w:r>
+    </w:p>
+    <w:p>
+      <w:pPr>
+        <w:rPr>
+          <w:sz w:val="23"/>
+          <w:szCs w:val="23"/>
+          <w:lang w:val="en-US"/>
+        </w:rPr>
+      </w:pPr>
+      <w:r>
+        <w:rPr>
+          <w:sz w:val="23"/>
+          <w:szCs w:val="23"/>
+          <w:lang w:val="en-US"/>
+        </w:rPr>
+        <w:t xml:space="preserve">The need of a central database brings another limitation in the current implementation, regarding to security. The connection with the central database is authenticated by using an application key that is stored in the application itself. </w:t>
+      </w:r>
+      <w:commentRangeStart w:id="47"/>
+      <w:r>
+        <w:rPr>
+          <w:sz w:val="23"/>
+          <w:szCs w:val="23"/>
+          <w:lang w:val="en-US"/>
+        </w:rPr>
+        <w:t>This way, different projects from different organizations will have their data gathered and stored in the same database</w:t>
+      </w:r>
+      <w:commentRangeEnd w:id="47"/>
+      <w:r>
+        <w:rPr>
+          <w:rStyle w:val="Refdecomentrio"/>
+        </w:rPr>
+        <w:commentReference w:id="47"/>
+      </w:r>
+      <w:r>
+        <w:rPr>
+          <w:sz w:val="23"/>
+          <w:szCs w:val="23"/>
+          <w:lang w:val="en-US"/>
+        </w:rPr>
+        <w:t>. Although we do not store any sensitive information (we do not store contents of any files or commits, just metadata), this might be a concern for some people. We have plans to create different adapters, for example, to store the gathered information in local databases, with a per user authentication.</w:t>
       </w:r>
     </w:p>
     <w:p>
@@ -3361,14 +4131,14 @@
           <w:lang w:val="en-US"/>
         </w:rPr>
       </w:pPr>
-      <w:bookmarkStart w:id="21" w:name="_Toc406785198"/>
+      <w:bookmarkStart w:id="48" w:name="_Toc406785198"/>
       <w:r>
         <w:rPr>
           <w:lang w:val="en-US"/>
         </w:rPr>
         <w:t>Future work</w:t>
       </w:r>
-      <w:bookmarkEnd w:id="21"/>
+      <w:bookmarkEnd w:id="48"/>
     </w:p>
     <w:p>
       <w:pPr>
@@ -3478,7 +4248,25 @@
         <w:rPr>
           <w:lang w:val="en-US"/>
         </w:rPr>
-        <w:t xml:space="preserve"> leads to a graph that is very long horizontally, because we show each commit on a different X-coordinate, to give the idea of elapsed time. Even with the zooming feature, large repositories can be difficult to analyze. It happens that we normally want to analyze the very ending part of a repository, which comprises of the most current commits in the topology, because the older ones probably were spread to the whole topology already. The current implementation has a feature</w:t>
+        <w:t xml:space="preserve"> leads to a graph that is very long horizontally, because we show each commit on a different X-coordinate, to give the idea of elapsed time. Even with the zooming feature, large repositories can be difficult to analyze. It happens that we normally want to analyze the very ending part of a repository, which comprises of the most </w:t>
+      </w:r>
+      <w:r>
+        <w:rPr>
+          <w:lang w:val="en-US"/>
+        </w:rPr>
+        <w:t>recent</w:t>
+      </w:r>
+      <w:r>
+        <w:rPr>
+          <w:lang w:val="en-US"/>
+        </w:rPr>
+        <w:t xml:space="preserve"> </w:t>
+      </w:r>
+      <w:r>
+        <w:rPr>
+          <w:lang w:val="en-US"/>
+        </w:rPr>
+        <w:t>commits in the topology, because the older ones probably were spread to the whole topology already. The current implementation has a feature</w:t>
       </w:r>
       <w:r>
         <w:rPr>
@@ -3520,7 +4308,21 @@
         <w:rPr>
           <w:lang w:val="en-US"/>
         </w:rPr>
-        <w:t>collapsing contiguous nodes that represent commits with the same level of accessibility</w:t>
+        <w:t xml:space="preserve">collapsing contiguous nodes that represent commits with the same </w:t>
+      </w:r>
+      <w:commentRangeStart w:id="49"/>
+      <w:r>
+        <w:rPr>
+          <w:lang w:val="en-US"/>
+        </w:rPr>
+        <w:t>level of accessibility</w:t>
+      </w:r>
+      <w:commentRangeEnd w:id="49"/>
+      <w:r>
+        <w:rPr>
+          <w:rStyle w:val="Refdecomentrio"/>
+        </w:rPr>
+        <w:commentReference w:id="49"/>
       </w:r>
       <w:r>
         <w:rPr>
@@ -3534,30 +4336,38 @@
         </w:rPr>
         <w:t>.</w:t>
       </w:r>
-      <w:r>
-        <w:rPr>
-          <w:lang w:val="en-US"/>
-        </w:rPr>
-        <w:t>f</w:t>
-      </w:r>
-    </w:p>
-    <w:p>
-      <w:pPr>
-        <w:rPr>
-          <w:lang w:val="en-US"/>
-        </w:rPr>
-      </w:pPr>
-      <w:r>
-        <w:rPr>
-          <w:lang w:val="en-US"/>
-        </w:rPr>
-        <w:t xml:space="preserve">Another </w:t>
-      </w:r>
-      <w:r>
-        <w:rPr>
-          <w:lang w:val="en-US"/>
-        </w:rPr>
-        <w:t xml:space="preserve">possible improvement related to level 4 information is to attach filters and transformations to help answering a number of user questions, such as: Which repositories or which people changed a specific artifact or group of artifacts? Which commits introduced a higher amount of changes in the code? Who were the top contributors in the project this week? </w:t>
+    </w:p>
+    <w:p>
+      <w:pPr>
+        <w:rPr>
+          <w:lang w:val="en-US"/>
+        </w:rPr>
+      </w:pPr>
+      <w:commentRangeStart w:id="50"/>
+      <w:r>
+        <w:rPr>
+          <w:lang w:val="en-US"/>
+        </w:rPr>
+        <w:t xml:space="preserve">Another possible improvement related to level 4 information is to attach filters and transformations to help answering a number of user questions, such as: Which repositories or people changed a specific artifact or group of artifacts? Which commits introduced </w:t>
+      </w:r>
+      <w:r>
+        <w:rPr>
+          <w:lang w:val="en-US"/>
+        </w:rPr>
+        <w:t>the</w:t>
+      </w:r>
+      <w:r>
+        <w:rPr>
+          <w:lang w:val="en-US"/>
+        </w:rPr>
+        <w:t xml:space="preserve"> higher amount of changes in the code? Who were the top contributors in the project this week? </w:t>
+      </w:r>
+      <w:commentRangeEnd w:id="50"/>
+      <w:r>
+        <w:rPr>
+          <w:rStyle w:val="Refdecomentrio"/>
+        </w:rPr>
+        <w:commentReference w:id="50"/>
       </w:r>
     </w:p>
     <w:p>
@@ -3633,7 +4443,14 @@
         <w:rPr>
           <w:lang w:val="en-US"/>
         </w:rPr>
-        <w:t xml:space="preserve"> one could create a visualization to show conflicts that would ha</w:t>
+        <w:t xml:space="preserve"> </w:t>
+      </w:r>
+      <w:commentRangeStart w:id="51"/>
+      <w:r>
+        <w:rPr>
+          <w:lang w:val="en-US"/>
+        </w:rPr>
+        <w:t>one could create a visualization to show conflicts that would ha</w:t>
       </w:r>
       <w:r>
         <w:rPr>
@@ -3641,13 +4458,21 @@
         </w:rPr>
         <w:t>ppen when merging two branches.</w:t>
       </w:r>
-    </w:p>
-    <w:p>
-      <w:pPr>
-        <w:rPr>
-          <w:lang w:val="en-US"/>
-        </w:rPr>
-      </w:pPr>
+      <w:commentRangeEnd w:id="51"/>
+      <w:r>
+        <w:rPr>
+          <w:rStyle w:val="Refdecomentrio"/>
+        </w:rPr>
+        <w:commentReference w:id="51"/>
+      </w:r>
+    </w:p>
+    <w:p>
+      <w:pPr>
+        <w:rPr>
+          <w:lang w:val="en-US"/>
+        </w:rPr>
+      </w:pPr>
+      <w:commentRangeStart w:id="52"/>
       <w:r>
         <w:rPr>
           <w:lang w:val="en-US"/>
@@ -3666,13 +4491,21 @@
         </w:rPr>
         <w:t>nth. A downside of this approach is that it could lead to a disconnected graph, for example, if work has been done over this month on two separate branches whose common ancestor is a commit performed a long time ago, we would see two parallel sequence of commits, with no common ancestor.</w:t>
       </w:r>
-    </w:p>
-    <w:p>
-      <w:pPr>
-        <w:rPr>
-          <w:lang w:val="en-US"/>
-        </w:rPr>
-      </w:pPr>
+      <w:commentRangeEnd w:id="52"/>
+      <w:r>
+        <w:rPr>
+          <w:rStyle w:val="Refdecomentrio"/>
+        </w:rPr>
+        <w:commentReference w:id="52"/>
+      </w:r>
+    </w:p>
+    <w:p>
+      <w:pPr>
+        <w:rPr>
+          <w:lang w:val="en-US"/>
+        </w:rPr>
+      </w:pPr>
+      <w:commentRangeStart w:id="53"/>
       <w:r>
         <w:rPr>
           <w:lang w:val="en-US"/>
@@ -3794,6 +4627,13 @@
           <w:lang w:val="en-US"/>
         </w:rPr>
         <w:t>instance running, in order to complete the topology not previously seen by the approach.</w:t>
+      </w:r>
+      <w:commentRangeEnd w:id="53"/>
+      <w:r>
+        <w:rPr>
+          <w:rStyle w:val="Refdecomentrio"/>
+        </w:rPr>
+        <w:commentReference w:id="53"/>
       </w:r>
     </w:p>
     <w:p>
@@ -3829,11 +4669,11 @@
       <w:r>
         <w:instrText xml:space="preserve"> TC  </w:instrText>
       </w:r>
-      <w:bookmarkStart w:id="22" w:name="_Toc394584909"/>
+      <w:bookmarkStart w:id="54" w:name="_Toc394584909"/>
       <w:r>
         <w:instrText>Bibliography</w:instrText>
       </w:r>
-      <w:bookmarkEnd w:id="22"/>
+      <w:bookmarkEnd w:id="54"/>
       <w:r>
         <w:instrText xml:space="preserve"> \l 1 </w:instrText>
       </w:r>
@@ -3963,6 +4803,7 @@
         <w:pStyle w:val="Bibliografia"/>
         <w:rPr>
           <w:rFonts w:cs="Times New Roman"/>
+          <w:lang w:val="en-US"/>
         </w:rPr>
       </w:pPr>
       <w:r>
@@ -3986,13 +4827,7 @@
           <w:rFonts w:cs="Times New Roman"/>
           <w:lang w:val="en-US"/>
         </w:rPr>
-        <w:t xml:space="preserve">. 1. ed. </w:t>
-      </w:r>
-      <w:r>
-        <w:rPr>
-          <w:rFonts w:cs="Times New Roman"/>
-        </w:rPr>
-        <w:t xml:space="preserve">Berkeley, CA, USA: Apress, 2009. </w:t>
+        <w:t xml:space="preserve">. 1. ed. Berkeley, CA, USA: Apress, 2009. </w:t>
       </w:r>
     </w:p>
     <w:p>
@@ -4040,16 +4875,7 @@
           <w:rFonts w:cs="Times New Roman"/>
           <w:lang w:val="en-US"/>
         </w:rPr>
-        <w:t xml:space="preserve">DA SILVA, I. A.; CHEN, P. H.; VAN DER WESTHUIZEN, C.; RIPLEY, R. M.; VAN DER HOEK, A. Lighthouse: coordination through emerging design. In: WORKSHOP ON ECLIPSE </w:t>
-      </w:r>
-      <w:bookmarkStart w:id="23" w:name="_GoBack"/>
-      <w:bookmarkEnd w:id="23"/>
-      <w:r>
-        <w:rPr>
-          <w:rFonts w:cs="Times New Roman"/>
-          <w:lang w:val="en-US"/>
-        </w:rPr>
-        <w:t xml:space="preserve">TECHNOLOGY EXCHANGE (OOPSLA ’06), Oct. 2006, New York, NY, USA: ACM, Oct. 2006. p. 11–15. </w:t>
+        <w:t xml:space="preserve">DA SILVA, I. A.; CHEN, P. H.; VAN DER WESTHUIZEN, C.; RIPLEY, R. M.; VAN DER HOEK, A. Lighthouse: coordination through emerging design. In: WORKSHOP ON ECLIPSE TECHNOLOGY EXCHANGE (OOPSLA ’06), Oct. 2006, New York, NY, USA: ACM, Oct. 2006. p. 11–15. </w:t>
       </w:r>
     </w:p>
     <w:p>
@@ -4185,6 +5011,12 @@
         <w:pStyle w:val="Bibliografia"/>
         <w:rPr>
           <w:rFonts w:cs="Times New Roman"/>
+          <w:rPrChange w:id="55" w:author="Cristiano Cesario" w:date="2015-01-02T18:07:00Z">
+            <w:rPr>
+              <w:rFonts w:cs="Times New Roman"/>
+              <w:lang w:val="en-US"/>
+            </w:rPr>
+          </w:rPrChange>
         </w:rPr>
       </w:pPr>
       <w:r>
@@ -4213,6 +5045,12 @@
       <w:r>
         <w:rPr>
           <w:rFonts w:cs="Times New Roman"/>
+          <w:rPrChange w:id="56" w:author="Cristiano Cesario" w:date="2015-01-02T18:07:00Z">
+            <w:rPr>
+              <w:rFonts w:cs="Times New Roman"/>
+              <w:lang w:val="en-US"/>
+            </w:rPr>
+          </w:rPrChange>
         </w:rPr>
         <w:t xml:space="preserve">1. ed. Sebastopol, CA, USA: O’Reilly Media, 2009b. </w:t>
       </w:r>
@@ -4302,6 +5140,7 @@
         <w:pStyle w:val="Bibliografia"/>
         <w:rPr>
           <w:rFonts w:cs="Times New Roman"/>
+          <w:lang w:val="en-US"/>
         </w:rPr>
       </w:pPr>
       <w:r>
@@ -4316,12 +5155,14 @@
           <w:rFonts w:cs="Times New Roman"/>
           <w:i/>
           <w:iCs/>
+          <w:lang w:val="en-US"/>
         </w:rPr>
         <w:t>IEEE Computer</w:t>
       </w:r>
       <w:r>
         <w:rPr>
           <w:rFonts w:cs="Times New Roman"/>
+          <w:lang w:val="en-US"/>
         </w:rPr>
         <w:t>, v. 35, n. 9, p. 31 – 38, Sep. 2002.</w:t>
       </w:r>
@@ -4342,7 +5183,7 @@
       </w:r>
     </w:p>
     <w:sectPr>
-      <w:headerReference w:type="default" r:id="rId9"/>
+      <w:headerReference w:type="default" r:id="rId11"/>
       <w:pgSz w:w="11906" w:h="16838"/>
       <w:pgMar w:top="1701" w:right="1134" w:bottom="1134" w:left="1701" w:header="709" w:footer="709" w:gutter="0"/>
       <w:cols w:space="708"/>
@@ -4350,6 +5191,591 @@
     </w:sectPr>
   </w:body>
 </w:document>
+</file>
+
+<file path=word/comments.xml><?xml version="1.0" encoding="utf-8"?>
+<w:comments xmlns:wpc="http://schemas.microsoft.com/office/word/2010/wordprocessingCanvas" xmlns:mc="http://schemas.openxmlformats.org/markup-compatibility/2006" xmlns:o="urn:schemas-microsoft-com:office:office" xmlns:r="http://schemas.openxmlformats.org/officeDocument/2006/relationships" xmlns:m="http://schemas.openxmlformats.org/officeDocument/2006/math" xmlns:v="urn:schemas-microsoft-com:vml" xmlns:wp14="http://schemas.microsoft.com/office/word/2010/wordprocessingDrawing" xmlns:wp="http://schemas.openxmlformats.org/drawingml/2006/wordprocessingDrawing" xmlns:w10="urn:schemas-microsoft-com:office:word" xmlns:w="http://schemas.openxmlformats.org/wordprocessingml/2006/main" xmlns:w14="http://schemas.microsoft.com/office/word/2010/wordml" xmlns:w15="http://schemas.microsoft.com/office/word/2012/wordml" xmlns:wpg="http://schemas.microsoft.com/office/word/2010/wordprocessingGroup" xmlns:wpi="http://schemas.microsoft.com/office/word/2010/wordprocessingInk" xmlns:wne="http://schemas.microsoft.com/office/word/2006/wordml" xmlns:wps="http://schemas.microsoft.com/office/word/2010/wordprocessingShape" mc:Ignorable="w14 w15 wp14">
+  <w:comment w:id="13" w:author="Leonardo Murta" w:date="2014-12-24T17:28:00Z" w:initials="LM">
+    <w:p>
+      <w:pPr>
+        <w:pStyle w:val="Textodecomentrio"/>
+      </w:pPr>
+      <w:r>
+        <w:rPr>
+          <w:rStyle w:val="Refdecomentrio"/>
+        </w:rPr>
+        <w:annotationRef/>
+      </w:r>
+      <w:r>
+        <w:t>Aqui deveria ser só (2002). Reveja todas as citações diretas e corrija.</w:t>
+      </w:r>
+    </w:p>
+  </w:comment>
+  <w:comment w:id="14" w:author="Leonardo Murta" w:date="2014-12-24T17:31:00Z" w:initials="LM">
+    <w:p>
+      <w:pPr>
+        <w:pStyle w:val="Textodecomentrio"/>
+      </w:pPr>
+      <w:r>
+        <w:rPr>
+          <w:rStyle w:val="Refdecomentrio"/>
+        </w:rPr>
+        <w:annotationRef/>
+      </w:r>
+      <w:r>
+        <w:t>Seu leitor pode não conhecer DVCS. No capítulo 2 ele conhecerá, mas pode ser tarde demais para entender a sua argumentação aqui. Que tal colocar um parágrafo (logo após o 2</w:t>
+      </w:r>
+      <w:r>
+        <w:rPr>
+          <w:vertAlign w:val="superscript"/>
+        </w:rPr>
+        <w:t>o</w:t>
+      </w:r>
+      <w:r>
+        <w:t xml:space="preserve">?) explicando brevemente como é o ciclo de trabalho com DVCS? </w:t>
+      </w:r>
+    </w:p>
+  </w:comment>
+  <w:comment w:id="17" w:author="Leonardo Murta" w:date="2014-12-24T17:40:00Z" w:initials="LM">
+    <w:p>
+      <w:pPr>
+        <w:pStyle w:val="Textodecomentrio"/>
+      </w:pPr>
+      <w:r>
+        <w:rPr>
+          <w:rStyle w:val="Refdecomentrio"/>
+        </w:rPr>
+        <w:annotationRef/>
+      </w:r>
+      <w:r>
+        <w:t xml:space="preserve">Completa ou parcial? </w:t>
+      </w:r>
+    </w:p>
+  </w:comment>
+  <w:comment w:id="18" w:author="Leonardo Murta" w:date="2014-12-24T17:45:00Z" w:initials="LM">
+    <w:p>
+      <w:pPr>
+        <w:pStyle w:val="Textodecomentrio"/>
+      </w:pPr>
+      <w:r>
+        <w:rPr>
+          <w:rStyle w:val="Refdecomentrio"/>
+        </w:rPr>
+        <w:annotationRef/>
+      </w:r>
+      <w:r>
+        <w:t>Usar citação direta. Revisar todo o restante.</w:t>
+      </w:r>
+    </w:p>
+  </w:comment>
+  <w:comment w:id="19" w:author="Leonardo Murta" w:date="2014-12-24T17:46:00Z" w:initials="LM">
+    <w:p>
+      <w:pPr>
+        <w:pStyle w:val="Textodecomentrio"/>
+      </w:pPr>
+      <w:r>
+        <w:rPr>
+          <w:rStyle w:val="Refdecomentrio"/>
+        </w:rPr>
+        <w:annotationRef/>
+      </w:r>
+      <w:r>
+        <w:t>Aqui seria melhor citar as abordagens e fazer uma discussão um pouco mais profunda. Por que “most”? Qual é a abordagem que resolve o problema? Por que não se pode usar ela no lugar da sua?</w:t>
+      </w:r>
+    </w:p>
+  </w:comment>
+  <w:comment w:id="20" w:author="Leonardo Murta" w:date="2014-12-24T17:48:00Z" w:initials="LM">
+    <w:p>
+      <w:pPr>
+        <w:pStyle w:val="Textodecomentrio"/>
+      </w:pPr>
+      <w:r>
+        <w:rPr>
+          <w:rStyle w:val="Refdecomentrio"/>
+        </w:rPr>
+        <w:annotationRef/>
+      </w:r>
+      <w:r>
+        <w:t>Isso aqui parece contraditório. Se Clone é um conceito de DVCS, como a maioria que trata de clone é focada em CVCS? Além disso, quais são essas que tratam de diferentes ramos? As que eu conheço se prendem ao mesmo ramo.</w:t>
+      </w:r>
+    </w:p>
+  </w:comment>
+  <w:comment w:id="21" w:author="Leonardo Murta" w:date="2014-12-24T17:48:00Z" w:initials="LM">
+    <w:p>
+      <w:pPr>
+        <w:pStyle w:val="Textodecomentrio"/>
+      </w:pPr>
+      <w:r>
+        <w:rPr>
+          <w:rStyle w:val="Refdecomentrio"/>
+        </w:rPr>
+        <w:annotationRef/>
+      </w:r>
+      <w:r>
+        <w:t>Quais? Seja mais preciso e profundo.</w:t>
+      </w:r>
+    </w:p>
+  </w:comment>
+  <w:comment w:id="22" w:author="Leonardo Murta" w:date="2014-12-24T17:49:00Z" w:initials="LM">
+    <w:p>
+      <w:pPr>
+        <w:pStyle w:val="Textodecomentrio"/>
+      </w:pPr>
+      <w:r>
+        <w:rPr>
+          <w:rStyle w:val="Refdecomentrio"/>
+        </w:rPr>
+        <w:annotationRef/>
+      </w:r>
+      <w:r>
+        <w:t>Por que extensível?</w:t>
+      </w:r>
+    </w:p>
+  </w:comment>
+  <w:comment w:id="24" w:author="Leonardo Murta" w:date="2014-12-24T17:52:00Z" w:initials="LM">
+    <w:p>
+      <w:pPr>
+        <w:pStyle w:val="Textodecomentrio"/>
+      </w:pPr>
+      <w:r>
+        <w:rPr>
+          <w:rStyle w:val="Refdecomentrio"/>
+        </w:rPr>
+        <w:annotationRef/>
+      </w:r>
+      <w:r>
+        <w:t>Acho que há uma confusão de termos aqui. Vc primeiro fala de “diferentes clones de um repositório”, mas depois fala de como a evolução de um repositório se compara com outros do projeto. Ou seja, um projeto tem N repositórios, e um repositório tem M clones? Não deve ser isso, mas é isso que o texto está falando. Repositório está com dois papéis em diferentes momentos: projeto e clone.</w:t>
+      </w:r>
+    </w:p>
+  </w:comment>
+  <w:comment w:id="25" w:author="Leonardo Murta" w:date="2014-12-24T17:52:00Z" w:initials="LM">
+    <w:p>
+      <w:pPr>
+        <w:pStyle w:val="Textodecomentrio"/>
+      </w:pPr>
+      <w:r>
+        <w:rPr>
+          <w:rStyle w:val="Refdecomentrio"/>
+        </w:rPr>
+        <w:annotationRef/>
+      </w:r>
+      <w:r>
+        <w:t>Por que?</w:t>
+      </w:r>
+    </w:p>
+  </w:comment>
+  <w:comment w:id="26" w:author="Leonardo Murta" w:date="2014-12-24T17:53:00Z" w:initials="LM">
+    <w:p>
+      <w:pPr>
+        <w:pStyle w:val="Textodecomentrio"/>
+      </w:pPr>
+      <w:r>
+        <w:rPr>
+          <w:rStyle w:val="Refdecomentrio"/>
+        </w:rPr>
+        <w:annotationRef/>
+      </w:r>
+      <w:r>
+        <w:t>Acho que isso é uma das N razões de se ter essa informação. Que tal enumerar todas?</w:t>
+      </w:r>
+    </w:p>
+  </w:comment>
+  <w:comment w:id="28" w:author="Leonardo Murta" w:date="2014-12-24T17:59:00Z" w:initials="LM">
+    <w:p>
+      <w:pPr>
+        <w:pStyle w:val="Textodecomentrio"/>
+      </w:pPr>
+      <w:r>
+        <w:rPr>
+          <w:rStyle w:val="Refdecomentrio"/>
+        </w:rPr>
+        <w:annotationRef/>
+      </w:r>
+      <w:r>
+        <w:t>Acho que isso aqui pode ser melhor trabalhado. Da forma que está, parece que vc quer responder a essas perguntas no seu trabalho. Contudo, vc quer fazer um ferramental que seja capaz de responder a essas perguntas para um dado projeto.</w:t>
+      </w:r>
+    </w:p>
+    <w:p>
+      <w:pPr>
+        <w:pStyle w:val="Textodecomentrio"/>
+      </w:pPr>
+    </w:p>
+    <w:p>
+      <w:pPr>
+        <w:pStyle w:val="Textodecomentrio"/>
+      </w:pPr>
+      <w:r>
+        <w:t>Sendo assim, acho melhor remover esse título de seção (research question, pois isso induz uma percepção equivocada) e passar esse texto para a seção anterior, deixando claro que as 3 primeiras são questões que devem ser respondidas pelo ferramental que vc construiu (requisito funcional), e colocando a quarta como um requisito não funcional ou algo assim.</w:t>
+      </w:r>
+    </w:p>
+  </w:comment>
+  <w:comment w:id="30" w:author="Leonardo Murta" w:date="2014-12-24T18:01:00Z" w:initials="LM">
+    <w:p>
+      <w:pPr>
+        <w:pStyle w:val="Textodecomentrio"/>
+      </w:pPr>
+      <w:r>
+        <w:rPr>
+          <w:rStyle w:val="Refdecomentrio"/>
+        </w:rPr>
+        <w:annotationRef/>
+      </w:r>
+      <w:r>
+        <w:t>Estou achando muito repetitivo. Leia o Goal e leia aqui. Parece falar a mesma coisa. Que tal migrar o que está aqui para lá?</w:t>
+      </w:r>
+    </w:p>
+    <w:p>
+      <w:pPr>
+        <w:pStyle w:val="Textodecomentrio"/>
+      </w:pPr>
+    </w:p>
+    <w:p>
+      <w:pPr>
+        <w:pStyle w:val="Textodecomentrio"/>
+      </w:pPr>
+      <w:r>
+        <w:t>No geral, quando vejo seção de 1 parágrafo, já suspeito de ter algo errado.</w:t>
+      </w:r>
+    </w:p>
+  </w:comment>
+  <w:comment w:id="31" w:author="Leonardo Murta" w:date="2014-12-24T18:03:00Z" w:initials="LM">
+    <w:p>
+      <w:pPr>
+        <w:pStyle w:val="Textodecomentrio"/>
+      </w:pPr>
+      <w:r>
+        <w:rPr>
+          <w:rStyle w:val="Refdecomentrio"/>
+        </w:rPr>
+        <w:annotationRef/>
+      </w:r>
+      <w:r>
+        <w:t>Já falou várias vezes que é extensível, mas a motivação não deixou claro por que essa feature é necessária, e o restante do texto não dá dica de como seria essa extensibilidade. Será que a venda é por esse caminho? Vc de fato investiu em interfaces e procedimentos para viabilizar extensão? Ou seja, fica claro no restante do texto o que alguém precisa fazer para estender a sua abordagem? Eu acho que não investiria por aí.</w:t>
+      </w:r>
+    </w:p>
+  </w:comment>
+  <w:comment w:id="32" w:author="Leonardo Murta" w:date="2014-12-24T18:05:00Z" w:initials="LM">
+    <w:p>
+      <w:pPr>
+        <w:pStyle w:val="Textodecomentrio"/>
+      </w:pPr>
+      <w:r>
+        <w:rPr>
+          <w:rStyle w:val="Refdecomentrio"/>
+        </w:rPr>
+        <w:annotationRef/>
+      </w:r>
+      <w:r>
+        <w:t>Isso poderia entrar nos bullets que comentei em goal.</w:t>
+      </w:r>
+    </w:p>
+  </w:comment>
+  <w:comment w:id="33" w:author="Leonardo Murta" w:date="2014-12-24T18:06:00Z" w:initials="LM">
+    <w:p>
+      <w:pPr>
+        <w:pStyle w:val="Textodecomentrio"/>
+      </w:pPr>
+      <w:r>
+        <w:rPr>
+          <w:rStyle w:val="Refdecomentrio"/>
+        </w:rPr>
+        <w:annotationRef/>
+      </w:r>
+      <w:r>
+        <w:t>Isso está muito subjetivo para mim. Aprofundamos isso no restante do texto? Se sim, trabalhe melhor a venda. Se não, tire o foco dessa linha, pois vai gerar uma expectativa equivocada.</w:t>
+      </w:r>
+    </w:p>
+  </w:comment>
+  <w:comment w:id="34" w:author="Leonardo Murta" w:date="2014-12-24T18:04:00Z" w:initials="LM">
+    <w:p>
+      <w:pPr>
+        <w:pStyle w:val="Textodecomentrio"/>
+      </w:pPr>
+      <w:r>
+        <w:rPr>
+          <w:rStyle w:val="Refdecomentrio"/>
+        </w:rPr>
+        <w:annotationRef/>
+      </w:r>
+      <w:r>
+        <w:t>Você faz isso ou rodou algum experimento que mostra a viabilidade/utilidade disso? Se não, é melhor tirar daqui e discutir somente em trabalhos futuros, em mais detalhes.</w:t>
+      </w:r>
+    </w:p>
+  </w:comment>
+  <w:comment w:id="36" w:author="Leonardo Murta" w:date="2014-12-24T18:08:00Z" w:initials="LM">
+    <w:p>
+      <w:pPr>
+        <w:pStyle w:val="Textodecomentrio"/>
+      </w:pPr>
+      <w:r>
+        <w:rPr>
+          <w:rStyle w:val="Refdecomentrio"/>
+        </w:rPr>
+        <w:annotationRef/>
+      </w:r>
+      <w:r>
+        <w:t>Poderia já ter apresentado o nome da abordagem quando falou do goal.</w:t>
+      </w:r>
+    </w:p>
+  </w:comment>
+  <w:comment w:id="37" w:author="Leonardo Murta" w:date="2014-12-24T18:09:00Z" w:initials="LM">
+    <w:p>
+      <w:pPr>
+        <w:pStyle w:val="Textodecomentrio"/>
+      </w:pPr>
+      <w:r>
+        <w:rPr>
+          <w:rStyle w:val="Refdecomentrio"/>
+        </w:rPr>
+        <w:annotationRef/>
+      </w:r>
+      <w:r>
+        <w:t>O que é isso? Não é óbvio para quem lê.</w:t>
+      </w:r>
+    </w:p>
+  </w:comment>
+  <w:comment w:id="40" w:author="Leonardo Murta" w:date="2014-12-24T18:16:00Z" w:initials="LM">
+    <w:p>
+      <w:pPr>
+        <w:pStyle w:val="Textodecomentrio"/>
+      </w:pPr>
+      <w:r>
+        <w:rPr>
+          <w:rStyle w:val="Refdecomentrio"/>
+        </w:rPr>
+        <w:annotationRef/>
+      </w:r>
+      <w:r>
+        <w:t xml:space="preserve">Garanta que vc está usando os temos clone e repository de forma consistente em todo o texto. Nunca use sinônimos no espaço do discurso, pois isso pode levar a confusão. </w:t>
+      </w:r>
+    </w:p>
+  </w:comment>
+  <w:comment w:id="41" w:author="Leonardo Murta" w:date="2014-12-24T18:19:00Z" w:initials="LM">
+    <w:p>
+      <w:pPr>
+        <w:pStyle w:val="Textodecomentrio"/>
+      </w:pPr>
+      <w:r>
+        <w:rPr>
+          <w:rStyle w:val="Refdecomentrio"/>
+        </w:rPr>
+        <w:annotationRef/>
+      </w:r>
+      <w:r>
+        <w:t>Como disse antes, acho furada vender isso como uma contribuição sua.</w:t>
+      </w:r>
+    </w:p>
+  </w:comment>
+  <w:comment w:id="42" w:author="Leonardo Murta" w:date="2014-12-24T18:21:00Z" w:initials="LM">
+    <w:p>
+      <w:pPr>
+        <w:pStyle w:val="Textodecomentrio"/>
+      </w:pPr>
+      <w:r>
+        <w:rPr>
+          <w:rStyle w:val="Refdecomentrio"/>
+        </w:rPr>
+        <w:annotationRef/>
+      </w:r>
+      <w:r>
+        <w:t xml:space="preserve">Desenvolva mais isso, vendendo seu peixe. </w:t>
+      </w:r>
+    </w:p>
+  </w:comment>
+  <w:comment w:id="44" w:author="Leonardo Murta" w:date="2014-12-24T18:22:00Z" w:initials="LM">
+    <w:p>
+      <w:pPr>
+        <w:pStyle w:val="Textodecomentrio"/>
+      </w:pPr>
+      <w:r>
+        <w:rPr>
+          <w:rStyle w:val="Refdecomentrio"/>
+        </w:rPr>
+        <w:annotationRef/>
+      </w:r>
+      <w:r>
+        <w:t>Ref?</w:t>
+      </w:r>
+    </w:p>
+  </w:comment>
+  <w:comment w:id="45" w:author="Leonardo Murta" w:date="2014-12-24T18:22:00Z" w:initials="LM">
+    <w:p>
+      <w:pPr>
+        <w:pStyle w:val="Textodecomentrio"/>
+      </w:pPr>
+      <w:r>
+        <w:rPr>
+          <w:rStyle w:val="Refdecomentrio"/>
+        </w:rPr>
+        <w:annotationRef/>
+      </w:r>
+      <w:r>
+        <w:t>Tens? Hundreds?</w:t>
+      </w:r>
+    </w:p>
+  </w:comment>
+  <w:comment w:id="46" w:author="Leonardo Murta" w:date="2014-12-24T18:25:00Z" w:initials="LM">
+    <w:p>
+      <w:pPr>
+        <w:pStyle w:val="Textodecomentrio"/>
+      </w:pPr>
+      <w:r>
+        <w:rPr>
+          <w:rStyle w:val="Refdecomentrio"/>
+        </w:rPr>
+        <w:annotationRef/>
+      </w:r>
+      <w:r>
+        <w:t>Será que vc não está confundindo o DyeVC com o deploy específico dele? Ou seja, faz parte da abordagem usar aquele servidor do Mongo ou aquilo foi um deploy que optamos fazer? Eu não venderia aquele serviço específico como parte da abordagem. Removeria essa parte marcada.</w:t>
+      </w:r>
+    </w:p>
+  </w:comment>
+  <w:comment w:id="47" w:author="Leonardo Murta" w:date="2014-12-24T18:26:00Z" w:initials="LM">
+    <w:p>
+      <w:pPr>
+        <w:pStyle w:val="Textodecomentrio"/>
+      </w:pPr>
+      <w:r>
+        <w:rPr>
+          <w:rStyle w:val="Refdecomentrio"/>
+        </w:rPr>
+        <w:annotationRef/>
+      </w:r>
+      <w:r>
+        <w:t>Acho que novamente, isso é uma limitação de deploy. Ajuste o código para podermos informar o servidor em um descritor ou algo assim. Aí seria possível fazer N deploys, caso necessário.</w:t>
+      </w:r>
+    </w:p>
+  </w:comment>
+  <w:comment w:id="49" w:author="Leonardo Murta" w:date="2014-12-24T18:29:00Z" w:initials="LM">
+    <w:p>
+      <w:pPr>
+        <w:pStyle w:val="Textodecomentrio"/>
+      </w:pPr>
+      <w:r>
+        <w:rPr>
+          <w:rStyle w:val="Refdecomentrio"/>
+        </w:rPr>
+        <w:annotationRef/>
+      </w:r>
+      <w:r>
+        <w:t>Esse conceito é novo ou já foi trabalhado no restante do texto?</w:t>
+      </w:r>
+    </w:p>
+  </w:comment>
+  <w:comment w:id="50" w:author="Leonardo Murta" w:date="2014-12-24T18:31:00Z" w:initials="LM">
+    <w:p>
+      <w:pPr>
+        <w:pStyle w:val="Textodecomentrio"/>
+      </w:pPr>
+      <w:r>
+        <w:rPr>
+          <w:rStyle w:val="Refdecomentrio"/>
+        </w:rPr>
+        <w:annotationRef/>
+      </w:r>
+      <w:r>
+        <w:t>Lembre que cada trabalho futuro poderia ser um novo mestrado, então tente trabalhar melhor as ideias, dizendo por que elas seriam úteis.</w:t>
+      </w:r>
+    </w:p>
+  </w:comment>
+  <w:comment w:id="51" w:author="Leonardo Murta" w:date="2014-12-24T18:32:00Z" w:initials="LM">
+    <w:p>
+      <w:pPr>
+        <w:pStyle w:val="Textodecomentrio"/>
+      </w:pPr>
+      <w:r>
+        <w:rPr>
+          <w:rStyle w:val="Refdecomentrio"/>
+        </w:rPr>
+        <w:annotationRef/>
+      </w:r>
+      <w:r>
+        <w:t xml:space="preserve">Não consegui pegar bem o benefício disso, considerando os trabalhos relacionados. </w:t>
+      </w:r>
+    </w:p>
+  </w:comment>
+  <w:comment w:id="52" w:author="Leonardo Murta" w:date="2014-12-24T18:34:00Z" w:initials="LM">
+    <w:p>
+      <w:pPr>
+        <w:pStyle w:val="Textodecomentrio"/>
+      </w:pPr>
+      <w:r>
+        <w:rPr>
+          <w:rStyle w:val="Refdecomentrio"/>
+        </w:rPr>
+        <w:annotationRef/>
+      </w:r>
+      <w:r>
+        <w:t>Normalmente coloco em trabalhos futuros o que daria outros mestrados: ou seja, coisas mais audaciosas. Esse tipo de fix eu colocaria nas limitações. Tente fazer um merge desse texto com o que já está lá, sobre escalabilidade.</w:t>
+      </w:r>
+    </w:p>
+  </w:comment>
+  <w:comment w:id="53" w:author="Leonardo Murta" w:date="2014-12-24T18:36:00Z" w:initials="LM">
+    <w:p>
+      <w:pPr>
+        <w:pStyle w:val="Textodecomentrio"/>
+      </w:pPr>
+      <w:r>
+        <w:rPr>
+          <w:rStyle w:val="Refdecomentrio"/>
+        </w:rPr>
+        <w:annotationRef/>
+      </w:r>
+      <w:r>
+        <w:t>Tb achei bem operacional. Acho que poderia estar relacionado a uma limitação.</w:t>
+      </w:r>
+    </w:p>
+    <w:p>
+      <w:pPr>
+        <w:pStyle w:val="Textodecomentrio"/>
+      </w:pPr>
+    </w:p>
+    <w:p>
+      <w:pPr>
+        <w:pStyle w:val="Textodecomentrio"/>
+      </w:pPr>
+      <w:r>
+        <w:t>Tente pensar de forma mais ampla aqui. Por exemplo, aquele problema de ordem de merge, que era a sua motivação inicial, poderia ser discutido aqui.</w:t>
+      </w:r>
+    </w:p>
+  </w:comment>
+</w:comments>
+</file>
+
+<file path=word/commentsExtended.xml><?xml version="1.0" encoding="utf-8"?>
+<w15:commentsEx xmlns:wpc="http://schemas.microsoft.com/office/word/2010/wordprocessingCanvas" xmlns:mc="http://schemas.openxmlformats.org/markup-compatibility/2006" xmlns:o="urn:schemas-microsoft-com:office:office" xmlns:r="http://schemas.openxmlformats.org/officeDocument/2006/relationships" xmlns:m="http://schemas.openxmlformats.org/officeDocument/2006/math" xmlns:v="urn:schemas-microsoft-com:vml" xmlns:wp14="http://schemas.microsoft.com/office/word/2010/wordprocessingDrawing" xmlns:wp="http://schemas.openxmlformats.org/drawingml/2006/wordprocessingDrawing" xmlns:w10="urn:schemas-microsoft-com:office:word" xmlns:w="http://schemas.openxmlformats.org/wordprocessingml/2006/main" xmlns:w14="http://schemas.microsoft.com/office/word/2010/wordml" xmlns:w15="http://schemas.microsoft.com/office/word/2012/wordml" xmlns:wpg="http://schemas.microsoft.com/office/word/2010/wordprocessingGroup" xmlns:wpi="http://schemas.microsoft.com/office/word/2010/wordprocessingInk" xmlns:wne="http://schemas.microsoft.com/office/word/2006/wordml" xmlns:wps="http://schemas.microsoft.com/office/word/2010/wordprocessingShape" mc:Ignorable="w14 w15 wp14">
+  <w15:commentEx w15:paraId="52CF7572" w15:done="0"/>
+  <w15:commentEx w15:paraId="794B6006" w15:done="0"/>
+  <w15:commentEx w15:paraId="2B013477" w15:done="0"/>
+  <w15:commentEx w15:paraId="616B4395" w15:done="0"/>
+  <w15:commentEx w15:paraId="1E75EA46" w15:done="0"/>
+  <w15:commentEx w15:paraId="095B22C9" w15:done="0"/>
+  <w15:commentEx w15:paraId="01D2DAFC" w15:done="0"/>
+  <w15:commentEx w15:paraId="2638B648" w15:done="0"/>
+  <w15:commentEx w15:paraId="1957EAFB" w15:done="0"/>
+  <w15:commentEx w15:paraId="5CCEBC4F" w15:done="0"/>
+  <w15:commentEx w15:paraId="081E82A1" w15:done="0"/>
+  <w15:commentEx w15:paraId="7DD58850" w15:done="0"/>
+  <w15:commentEx w15:paraId="2C39ADF8" w15:done="0"/>
+  <w15:commentEx w15:paraId="780B52B0" w15:done="0"/>
+  <w15:commentEx w15:paraId="1D690E78" w15:done="0"/>
+  <w15:commentEx w15:paraId="6C6C728E" w15:done="0"/>
+  <w15:commentEx w15:paraId="23E0BB00" w15:done="0"/>
+  <w15:commentEx w15:paraId="01A43C81" w15:done="0"/>
+  <w15:commentEx w15:paraId="70052CAF" w15:done="0"/>
+  <w15:commentEx w15:paraId="158519A1" w15:done="0"/>
+  <w15:commentEx w15:paraId="0C1A9A8E" w15:done="0"/>
+  <w15:commentEx w15:paraId="7C7632D5" w15:done="0"/>
+  <w15:commentEx w15:paraId="5A31A4BC" w15:done="0"/>
+  <w15:commentEx w15:paraId="547BC3F6" w15:done="0"/>
+  <w15:commentEx w15:paraId="1ED00413" w15:done="0"/>
+  <w15:commentEx w15:paraId="2E6F6178" w15:done="0"/>
+  <w15:commentEx w15:paraId="23EFDD43" w15:done="0"/>
+  <w15:commentEx w15:paraId="4A085E9E" w15:done="0"/>
+  <w15:commentEx w15:paraId="7051901C" w15:done="0"/>
+  <w15:commentEx w15:paraId="34A68AF7" w15:done="0"/>
+  <w15:commentEx w15:paraId="7B22F24F" w15:done="0"/>
+</w15:commentsEx>
 </file>
 
 <file path=word/endnotes.xml><?xml version="1.0" encoding="utf-8"?>
@@ -5896,6 +7322,14 @@
     <w:abstractNumId w:val="9"/>
   </w:num>
 </w:numbering>
+</file>
+
+<file path=word/people.xml><?xml version="1.0" encoding="utf-8"?>
+<w15:people xmlns:wpc="http://schemas.microsoft.com/office/word/2010/wordprocessingCanvas" xmlns:mc="http://schemas.openxmlformats.org/markup-compatibility/2006" xmlns:o="urn:schemas-microsoft-com:office:office" xmlns:r="http://schemas.openxmlformats.org/officeDocument/2006/relationships" xmlns:m="http://schemas.openxmlformats.org/officeDocument/2006/math" xmlns:v="urn:schemas-microsoft-com:vml" xmlns:wp14="http://schemas.microsoft.com/office/word/2010/wordprocessingDrawing" xmlns:wp="http://schemas.openxmlformats.org/drawingml/2006/wordprocessingDrawing" xmlns:w10="urn:schemas-microsoft-com:office:word" xmlns:w="http://schemas.openxmlformats.org/wordprocessingml/2006/main" xmlns:w14="http://schemas.microsoft.com/office/word/2010/wordml" xmlns:w15="http://schemas.microsoft.com/office/word/2012/wordml" xmlns:wpg="http://schemas.microsoft.com/office/word/2010/wordprocessingGroup" xmlns:wpi="http://schemas.microsoft.com/office/word/2010/wordprocessingInk" xmlns:wne="http://schemas.microsoft.com/office/word/2006/wordml" xmlns:wps="http://schemas.microsoft.com/office/word/2010/wordprocessingShape" mc:Ignorable="w14 w15 wp14">
+  <w15:person w15:author="Cristiano Cesario">
+    <w15:presenceInfo w15:providerId="Windows Live" w15:userId="9965f50116cd5926"/>
+  </w15:person>
+</w15:people>
 </file>
 
 <file path=word/styles.xml><?xml version="1.0" encoding="utf-8"?>
@@ -6183,15 +7617,6 @@
     <w:lsdException w:name="Book Title" w:uiPriority="33" w:qFormat="1"/>
     <w:lsdException w:name="Bibliography" w:semiHidden="1" w:uiPriority="37" w:unhideWhenUsed="1"/>
     <w:lsdException w:name="TOC Heading" w:semiHidden="1" w:uiPriority="39" w:unhideWhenUsed="1" w:qFormat="1"/>
-    <w:lsdException w:name="Plain Table 1" w:uiPriority="41"/>
-    <w:lsdException w:name="Plain Table 2" w:uiPriority="42"/>
-    <w:lsdException w:name="Plain Table 3" w:uiPriority="43"/>
-    <w:lsdException w:name="Plain Table 4" w:uiPriority="44"/>
-    <w:lsdException w:name="Plain Table 5" w:uiPriority="45"/>
-    <w:lsdException w:name="Grid Table Light" w:uiPriority="40"/>
-    <w:lsdException w:name="Grid Table 1 Light" w:uiPriority="46"/>
-    <w:lsdException w:name="Grid Table 2" w:uiPriority="47"/>
-    <w:lsdException w:name="Grid Table 3" w:uiPriority="48"/>
     <w:lsdException w:name="Grid Table 4" w:uiPriority="49"/>
     <w:lsdException w:name="Grid Table 5 Dark" w:uiPriority="50"/>
     <w:lsdException w:name="Grid Table 6 Colorful" w:uiPriority="51"/>
@@ -7727,8 +9152,8 @@
       <w:ind w:firstLine="0"/>
     </w:pPr>
   </w:style>
-  <w:style w:type="table" w:styleId="TabeladeGrade5Escura-nfase1">
-    <w:name w:val="Grid Table 5 Dark Accent 1"/>
+  <w:style w:type="table" w:customStyle="1" w:styleId="TabeladeGrade5Escura-nfase11">
+    <w:name w:val="Tabela de Grade 5 Escura - Ênfase 11"/>
     <w:basedOn w:val="Tabelanormal"/>
     <w:uiPriority w:val="50"/>
     <w:rsid w:val="00717EAB"/>
@@ -7833,8 +9258,8 @@
       </w:tcPr>
     </w:tblStylePr>
   </w:style>
-  <w:style w:type="table" w:styleId="TabeladeGrade4-nfase1">
-    <w:name w:val="Grid Table 4 Accent 1"/>
+  <w:style w:type="table" w:customStyle="1" w:styleId="TabeladeGrade4-nfase11">
+    <w:name w:val="Tabela de Grade 4 - Ênfase 11"/>
     <w:basedOn w:val="Tabelanormal"/>
     <w:uiPriority w:val="49"/>
     <w:rsid w:val="00F918F2"/>
@@ -7931,8 +9356,8 @@
       <w:lang w:val="en-US"/>
     </w:rPr>
   </w:style>
-  <w:style w:type="table" w:styleId="TabeladeLista3-nfase1">
-    <w:name w:val="List Table 3 Accent 1"/>
+  <w:style w:type="table" w:customStyle="1" w:styleId="TabeladeLista3-nfase11">
+    <w:name w:val="Tabela de Lista 3 - Ênfase 11"/>
     <w:basedOn w:val="Tabelanormal"/>
     <w:uiPriority w:val="48"/>
     <w:rsid w:val="00F918F2"/>
@@ -8068,8 +9493,8 @@
       <w:lang w:val="en-US"/>
     </w:rPr>
   </w:style>
-  <w:style w:type="table" w:styleId="TabeladeGrade3-nfase1">
-    <w:name w:val="Grid Table 3 Accent 1"/>
+  <w:style w:type="table" w:customStyle="1" w:styleId="TabeladeGrade3-nfase11">
+    <w:name w:val="Tabela de Grade 3 - Ênfase 11"/>
     <w:basedOn w:val="Tabelanormal"/>
     <w:uiPriority w:val="48"/>
     <w:rsid w:val="00F918F2"/>
@@ -8266,6 +9691,20 @@
       <w:color w:val="000000"/>
       <w:sz w:val="24"/>
       <w:szCs w:val="24"/>
+    </w:rPr>
+  </w:style>
+  <w:style w:type="paragraph" w:styleId="Reviso">
+    <w:name w:val="Revision"/>
+    <w:hidden/>
+    <w:uiPriority w:val="99"/>
+    <w:semiHidden/>
+    <w:rsid w:val="00D063B3"/>
+    <w:pPr>
+      <w:spacing w:after="0" w:line="240" w:lineRule="auto"/>
+    </w:pPr>
+    <w:rPr>
+      <w:rFonts w:ascii="Times New Roman" w:hAnsi="Times New Roman"/>
+      <w:sz w:val="24"/>
     </w:rPr>
   </w:style>
 </w:styles>
@@ -8590,7 +10029,7 @@
 </file>
 
 <file path=customXml/itemProps1.xml><?xml version="1.0" encoding="utf-8"?>
-<ds:datastoreItem xmlns:ds="http://schemas.openxmlformats.org/officeDocument/2006/customXml" ds:itemID="{19BFE9B5-A6E6-4D62-9E1D-3C97E8577B17}">
+<ds:datastoreItem xmlns:ds="http://schemas.openxmlformats.org/officeDocument/2006/customXml" ds:itemID="{FD2EDD8B-28DA-4D3A-BBF2-681A3198BD26}">
   <ds:schemaRefs>
     <ds:schemaRef ds:uri="http://schemas.openxmlformats.org/officeDocument/2006/bibliography"/>
   </ds:schemaRefs>

</xml_diff>